<commit_message>
Some formula was added.
</commit_message>
<xml_diff>
--- a/FinalThesis/Thesis_SaeedBazargan.docx
+++ b/FinalThesis/Thesis_SaeedBazargan.docx
@@ -43905,27 +43905,7 @@
                 <w:rtl/>
               </w:rPr>
               <w:lastRenderedPageBreak/>
-              <w:t xml:space="preserve">فصل </w:t>
-            </w:r>
-            <w:r>
-              <w:rPr>
-                <w:rFonts w:cs="B Lotus" w:hint="cs"/>
-                <w:color w:val="auto"/>
-                <w:sz w:val="36"/>
-                <w:szCs w:val="36"/>
-                <w:rtl/>
-              </w:rPr>
-              <w:t>سوم</w:t>
-            </w:r>
-            <w:r>
-              <w:rPr>
-                <w:rFonts w:cs="B Lotus" w:hint="cs"/>
-                <w:color w:val="auto"/>
-                <w:sz w:val="36"/>
-                <w:szCs w:val="36"/>
-                <w:rtl/>
-              </w:rPr>
-              <w:t>:</w:t>
+              <w:t>فصل سوم:</w:t>
             </w:r>
           </w:p>
           <w:p>
@@ -44037,16 +44017,7 @@
           <w:rtl/>
         </w:rPr>
         <w:lastRenderedPageBreak/>
-        <w:t xml:space="preserve">در این فصل قصد داریم </w:t>
-      </w:r>
-      <w:r>
-        <w:rPr>
-          <w:rFonts w:cs="B Lotus" w:hint="cs"/>
-          <w:sz w:val="28"/>
-          <w:szCs w:val="28"/>
-          <w:rtl/>
-        </w:rPr>
-        <w:t xml:space="preserve">طراحی </w:t>
+        <w:t xml:space="preserve">در این فصل قصد داریم طراحی </w:t>
       </w:r>
       <w:r>
         <w:rPr>
@@ -44170,7 +44141,36 @@
           <w:szCs w:val="28"/>
           <w:rtl/>
         </w:rPr>
-        <w:t xml:space="preserve"> و پارامترهای </w:t>
+        <w:t xml:space="preserve"> و</w:t>
+      </w:r>
+      <w:r>
+        <w:rPr>
+          <w:rFonts w:cs="B Lotus" w:hint="cs"/>
+          <w:sz w:val="28"/>
+          <w:szCs w:val="28"/>
+          <w:rtl/>
+        </w:rPr>
+        <w:t xml:space="preserve"> </w:t>
+      </w:r>
+      <w:proofErr w:type="spellStart"/>
+      <w:r>
+        <w:rPr>
+          <w:rFonts w:cs="B Lotus" w:hint="cs"/>
+          <w:sz w:val="28"/>
+          <w:szCs w:val="28"/>
+          <w:rtl/>
+        </w:rPr>
+        <w:t>مولفه‌های</w:t>
+      </w:r>
+      <w:proofErr w:type="spellEnd"/>
+      <w:r>
+        <w:rPr>
+          <w:rFonts w:cs="B Lotus" w:hint="cs"/>
+          <w:sz w:val="28"/>
+          <w:szCs w:val="28"/>
+          <w:rtl/>
+        </w:rPr>
+        <w:t xml:space="preserve"> </w:t>
       </w:r>
       <w:r>
         <w:rPr>
@@ -44206,7 +44206,56 @@
           <w:szCs w:val="28"/>
           <w:rtl/>
         </w:rPr>
-        <w:t xml:space="preserve"> و پارامترهای ربات </w:t>
+        <w:t xml:space="preserve"> و پارامترها</w:t>
+      </w:r>
+      <w:r>
+        <w:rPr>
+          <w:rFonts w:cs="B Lotus" w:hint="cs"/>
+          <w:sz w:val="28"/>
+          <w:szCs w:val="28"/>
+          <w:rtl/>
+        </w:rPr>
+        <w:t xml:space="preserve">ی </w:t>
+      </w:r>
+      <w:proofErr w:type="spellStart"/>
+      <w:r>
+        <w:rPr>
+          <w:rFonts w:cs="B Lotus" w:hint="cs"/>
+          <w:sz w:val="28"/>
+          <w:szCs w:val="28"/>
+          <w:rtl/>
+        </w:rPr>
+        <w:t>سخت‌افزاری</w:t>
+      </w:r>
+      <w:proofErr w:type="spellEnd"/>
+      <w:r>
+        <w:rPr>
+          <w:rFonts w:cs="B Lotus" w:hint="cs"/>
+          <w:sz w:val="28"/>
+          <w:szCs w:val="28"/>
+          <w:rtl/>
+        </w:rPr>
+        <w:t xml:space="preserve"> و </w:t>
+      </w:r>
+      <w:proofErr w:type="spellStart"/>
+      <w:r>
+        <w:rPr>
+          <w:rFonts w:cs="B Lotus" w:hint="cs"/>
+          <w:sz w:val="28"/>
+          <w:szCs w:val="28"/>
+          <w:rtl/>
+        </w:rPr>
+        <w:t>نرم‌افزاری</w:t>
+      </w:r>
+      <w:proofErr w:type="spellEnd"/>
+      <w:r>
+        <w:rPr>
+          <w:rFonts w:cs="B Lotus"/>
+          <w:sz w:val="28"/>
+          <w:szCs w:val="28"/>
+          <w:rtl/>
+        </w:rPr>
+        <w:t xml:space="preserve"> ربات </w:t>
       </w:r>
       <w:r>
         <w:rPr>
@@ -44271,16 +44320,7 @@
           <w:szCs w:val="28"/>
           <w:rtl/>
         </w:rPr>
-        <w:t>کنیم</w:t>
-      </w:r>
-      <w:r>
-        <w:rPr>
-          <w:rFonts w:cs="B Lotus" w:hint="cs"/>
-          <w:sz w:val="28"/>
-          <w:szCs w:val="28"/>
-          <w:rtl/>
-        </w:rPr>
-        <w:t xml:space="preserve"> که به صورت کلی عبارتند از </w:t>
+        <w:t xml:space="preserve">کنیم که به صورت کلی عبارتند از </w:t>
       </w:r>
       <w:proofErr w:type="spellStart"/>
       <w:r>
@@ -44319,7 +44359,16 @@
           <w:szCs w:val="28"/>
           <w:rtl/>
         </w:rPr>
-        <w:t xml:space="preserve">، استفاده از </w:t>
+        <w:t xml:space="preserve"> و</w:t>
+      </w:r>
+      <w:r>
+        <w:rPr>
+          <w:rFonts w:cs="B Lotus" w:hint="cs"/>
+          <w:sz w:val="28"/>
+          <w:szCs w:val="28"/>
+          <w:rtl/>
+        </w:rPr>
+        <w:t xml:space="preserve"> استفاده از </w:t>
       </w:r>
       <w:proofErr w:type="spellStart"/>
       <w:r>
@@ -44367,8 +44416,9 @@
           <w:szCs w:val="28"/>
           <w:rtl/>
         </w:rPr>
-        <w:t>باشند</w:t>
-      </w:r>
+        <w:t>باشد</w:t>
+      </w:r>
+      <w:proofErr w:type="spellEnd"/>
       <w:r>
         <w:rPr>
           <w:rFonts w:cs="B Lotus"/>
@@ -44378,7 +44428,6 @@
         </w:rPr>
         <w:t>.</w:t>
       </w:r>
-      <w:proofErr w:type="spellEnd"/>
     </w:p>
     <w:p>
       <w:pPr>
@@ -44423,7 +44472,7 @@
         <w:spacing w:after="0"/>
         <w:jc w:val="both"/>
         <w:rPr>
-          <w:rFonts w:cs="B Lotus" w:hint="cs"/>
+          <w:rFonts w:cs="B Lotus"/>
           <w:sz w:val="28"/>
           <w:szCs w:val="28"/>
           <w:rtl/>
@@ -45325,16 +45374,63 @@
           <w:szCs w:val="28"/>
           <w:rtl/>
         </w:rPr>
-        <w:t xml:space="preserve"> مبتنی بر تعیین و تنظیم وزن ها اس</w:t>
-      </w:r>
-      <w:r>
-        <w:rPr>
-          <w:rFonts w:cs="B Lotus" w:hint="cs"/>
-          <w:sz w:val="28"/>
-          <w:szCs w:val="28"/>
-          <w:rtl/>
-        </w:rPr>
-        <w:t>ت.</w:t>
+        <w:t xml:space="preserve"> مبتنی بر تعیین و تنظیم </w:t>
+      </w:r>
+      <w:proofErr w:type="spellStart"/>
+      <w:r>
+        <w:rPr>
+          <w:rFonts w:cs="B Lotus"/>
+          <w:sz w:val="28"/>
+          <w:szCs w:val="28"/>
+          <w:rtl/>
+        </w:rPr>
+        <w:t>وزن</w:t>
+      </w:r>
+      <w:r>
+        <w:rPr>
+          <w:rFonts w:cs="B Lotus" w:hint="cs"/>
+          <w:sz w:val="28"/>
+          <w:szCs w:val="28"/>
+          <w:rtl/>
+        </w:rPr>
+        <w:t>‌</w:t>
+      </w:r>
+      <w:r>
+        <w:rPr>
+          <w:rFonts w:cs="B Lotus"/>
+          <w:sz w:val="28"/>
+          <w:szCs w:val="28"/>
+          <w:rtl/>
+        </w:rPr>
+        <w:t>ها</w:t>
+      </w:r>
+      <w:proofErr w:type="spellEnd"/>
+      <w:r>
+        <w:rPr>
+          <w:rFonts w:cs="B Lotus"/>
+          <w:sz w:val="28"/>
+          <w:szCs w:val="28"/>
+          <w:rtl/>
+        </w:rPr>
+        <w:t xml:space="preserve"> اس</w:t>
+      </w:r>
+      <w:r>
+        <w:rPr>
+          <w:rFonts w:cs="B Lotus" w:hint="cs"/>
+          <w:sz w:val="28"/>
+          <w:szCs w:val="28"/>
+          <w:rtl/>
+        </w:rPr>
+        <w:t>ت</w:t>
+      </w:r>
+      <w:r>
+        <w:rPr>
+          <w:rFonts w:cs="B Lotus" w:hint="cs"/>
+          <w:sz w:val="28"/>
+          <w:szCs w:val="28"/>
+          <w:rtl/>
+        </w:rPr>
+        <w:t>.</w:t>
       </w:r>
     </w:p>
     <w:tbl>
@@ -45375,6 +45471,7 @@
             <w:r>
               <w:rPr>
                 <w:rFonts w:cs="B Lotus"/>
+                <w:noProof/>
                 <w:sz w:val="28"/>
                 <w:szCs w:val="28"/>
                 <w:rtl/>
@@ -45566,6 +45663,371 @@
     </w:p>
     <w:p>
       <w:pPr>
+        <w:jc w:val="both"/>
+        <w:rPr>
+          <w:rFonts w:cs="B Lotus"/>
+          <w:sz w:val="28"/>
+          <w:szCs w:val="28"/>
+          <w:rtl/>
+        </w:rPr>
+      </w:pPr>
+      <w:proofErr w:type="spellStart"/>
+      <w:r>
+        <w:rPr>
+          <w:rFonts w:cs="B Lotus" w:hint="cs"/>
+          <w:sz w:val="28"/>
+          <w:szCs w:val="28"/>
+          <w:rtl/>
+        </w:rPr>
+        <w:t>الگوریتم</w:t>
+      </w:r>
+      <w:proofErr w:type="spellEnd"/>
+      <w:r>
+        <w:rPr>
+          <w:rFonts w:cs="B Lotus" w:hint="cs"/>
+          <w:sz w:val="28"/>
+          <w:szCs w:val="28"/>
+          <w:rtl/>
+        </w:rPr>
+        <w:t xml:space="preserve"> </w:t>
+      </w:r>
+      <w:r>
+        <w:rPr>
+          <w:rFonts w:cs="B Lotus" w:hint="cs"/>
+          <w:sz w:val="28"/>
+          <w:szCs w:val="28"/>
+          <w:rtl/>
+        </w:rPr>
+        <w:t xml:space="preserve">این نوع از </w:t>
+      </w:r>
+      <w:proofErr w:type="spellStart"/>
+      <w:r>
+        <w:rPr>
+          <w:rFonts w:cs="B Lotus" w:hint="cs"/>
+          <w:sz w:val="28"/>
+          <w:szCs w:val="28"/>
+          <w:rtl/>
+        </w:rPr>
+        <w:t>شبکه‌های</w:t>
+      </w:r>
+      <w:proofErr w:type="spellEnd"/>
+      <w:r>
+        <w:rPr>
+          <w:rFonts w:cs="B Lotus" w:hint="cs"/>
+          <w:sz w:val="28"/>
+          <w:szCs w:val="28"/>
+          <w:rtl/>
+        </w:rPr>
+        <w:t xml:space="preserve"> عصبی </w:t>
+      </w:r>
+      <w:r>
+        <w:rPr>
+          <w:rFonts w:cs="B Lotus" w:hint="cs"/>
+          <w:sz w:val="28"/>
+          <w:szCs w:val="28"/>
+          <w:rtl/>
+        </w:rPr>
+        <w:t xml:space="preserve">از فرمول زیر پیروی </w:t>
+      </w:r>
+      <w:proofErr w:type="spellStart"/>
+      <w:r>
+        <w:rPr>
+          <w:rFonts w:cs="B Lotus" w:hint="cs"/>
+          <w:sz w:val="28"/>
+          <w:szCs w:val="28"/>
+          <w:rtl/>
+        </w:rPr>
+        <w:t>می‌کند</w:t>
+      </w:r>
+      <w:proofErr w:type="spellEnd"/>
+      <w:r>
+        <w:rPr>
+          <w:rFonts w:cs="B Lotus" w:hint="cs"/>
+          <w:sz w:val="28"/>
+          <w:szCs w:val="28"/>
+          <w:rtl/>
+        </w:rPr>
+        <w:t>.</w:t>
+      </w:r>
+    </w:p>
+    <w:tbl>
+      <w:tblPr>
+        <w:tblStyle w:val="TableGrid"/>
+        <w:bidiVisual/>
+        <w:tblW w:w="0" w:type="auto"/>
+        <w:tblBorders>
+          <w:top w:val="none" w:sz="0" w:space="0" w:color="auto"/>
+          <w:left w:val="none" w:sz="0" w:space="0" w:color="auto"/>
+          <w:bottom w:val="none" w:sz="0" w:space="0" w:color="auto"/>
+          <w:right w:val="none" w:sz="0" w:space="0" w:color="auto"/>
+          <w:insideH w:val="none" w:sz="0" w:space="0" w:color="auto"/>
+          <w:insideV w:val="none" w:sz="0" w:space="0" w:color="auto"/>
+        </w:tblBorders>
+        <w:tblLook w:val="04A0" w:firstRow="1" w:lastRow="0" w:firstColumn="1" w:lastColumn="0" w:noHBand="0" w:noVBand="1"/>
+      </w:tblPr>
+      <w:tblGrid>
+        <w:gridCol w:w="1977"/>
+        <w:gridCol w:w="6800"/>
+      </w:tblGrid>
+      <w:tr>
+        <w:tc>
+          <w:tcPr>
+            <w:tcW w:w="1977" w:type="dxa"/>
+            <w:vAlign w:val="center"/>
+          </w:tcPr>
+          <w:p>
+            <w:pPr>
+              <w:jc w:val="center"/>
+              <w:rPr>
+                <w:rFonts w:cs="B Lotus" w:hint="cs"/>
+                <w:b/>
+                <w:bCs/>
+                <w:sz w:val="24"/>
+                <w:szCs w:val="24"/>
+                <w:rtl/>
+              </w:rPr>
+            </w:pPr>
+            <w:r>
+              <w:rPr>
+                <w:rFonts w:cs="B Lotus" w:hint="cs"/>
+                <w:b/>
+                <w:bCs/>
+                <w:sz w:val="24"/>
+                <w:szCs w:val="24"/>
+                <w:rtl/>
+              </w:rPr>
+              <w:t>(1-3)</w:t>
+            </w:r>
+          </w:p>
+        </w:tc>
+        <w:tc>
+          <w:tcPr>
+            <w:tcW w:w="6800" w:type="dxa"/>
+            <w:vAlign w:val="center"/>
+          </w:tcPr>
+          <w:p>
+            <w:pPr>
+              <w:bidi w:val="0"/>
+              <w:jc w:val="right"/>
+              <w:rPr>
+                <w:rFonts w:asciiTheme="majorBidi" w:hAnsiTheme="majorBidi" w:cstheme="majorBidi"/>
+                <w:sz w:val="28"/>
+                <w:szCs w:val="28"/>
+              </w:rPr>
+            </w:pPr>
+            <m:oMathPara>
+              <m:oMath>
+                <m:r>
+                  <w:rPr>
+                    <w:rFonts w:ascii="Cambria Math" w:hAnsi="Cambria Math" w:cstheme="majorBidi"/>
+                    <w:sz w:val="24"/>
+                    <w:szCs w:val="24"/>
+                  </w:rPr>
+                  <m:t>y=f(</m:t>
+                </m:r>
+                <m:nary>
+                  <m:naryPr>
+                    <m:chr m:val="∑"/>
+                    <m:grow m:val="1"/>
+                    <m:ctrlPr>
+                      <w:rPr>
+                        <w:rFonts w:ascii="Cambria Math" w:hAnsi="Cambria Math" w:cstheme="majorBidi"/>
+                        <w:sz w:val="24"/>
+                        <w:szCs w:val="24"/>
+                      </w:rPr>
+                    </m:ctrlPr>
+                  </m:naryPr>
+                  <m:sub>
+                    <m:r>
+                      <w:rPr>
+                        <w:rFonts w:ascii="Cambria Math" w:hAnsi="Cambria Math" w:cstheme="majorBidi"/>
+                        <w:sz w:val="24"/>
+                        <w:szCs w:val="24"/>
+                      </w:rPr>
+                      <m:t>n=1</m:t>
+                    </m:r>
+                  </m:sub>
+                  <m:sup>
+                    <m:r>
+                      <w:rPr>
+                        <w:rFonts w:ascii="Cambria Math" w:hAnsi="Cambria Math" w:cstheme="majorBidi"/>
+                        <w:sz w:val="24"/>
+                        <w:szCs w:val="24"/>
+                      </w:rPr>
+                      <m:t>n</m:t>
+                    </m:r>
+                  </m:sup>
+                  <m:e>
+                    <m:r>
+                      <w:rPr>
+                        <w:rFonts w:ascii="Cambria Math" w:hAnsi="Cambria Math" w:cstheme="majorBidi"/>
+                        <w:sz w:val="24"/>
+                        <w:szCs w:val="24"/>
+                      </w:rPr>
+                      <m:t>(</m:t>
+                    </m:r>
+                    <m:sSub>
+                      <m:sSubPr>
+                        <m:ctrlPr>
+                          <w:rPr>
+                            <w:rFonts w:ascii="Cambria Math" w:hAnsi="Cambria Math" w:cstheme="majorBidi"/>
+                            <w:i/>
+                            <w:sz w:val="24"/>
+                            <w:szCs w:val="24"/>
+                          </w:rPr>
+                        </m:ctrlPr>
+                      </m:sSubPr>
+                      <m:e>
+                        <m:r>
+                          <w:rPr>
+                            <w:rFonts w:ascii="Cambria Math" w:hAnsi="Cambria Math" w:cstheme="majorBidi"/>
+                            <w:sz w:val="24"/>
+                            <w:szCs w:val="24"/>
+                          </w:rPr>
+                          <m:t>w</m:t>
+                        </m:r>
+                      </m:e>
+                      <m:sub>
+                        <m:r>
+                          <w:rPr>
+                            <w:rFonts w:ascii="Cambria Math" w:hAnsi="Cambria Math" w:cstheme="majorBidi"/>
+                            <w:sz w:val="24"/>
+                            <w:szCs w:val="24"/>
+                          </w:rPr>
+                          <m:t>i</m:t>
+                        </m:r>
+                      </m:sub>
+                    </m:sSub>
+                    <m:sSub>
+                      <m:sSubPr>
+                        <m:ctrlPr>
+                          <w:rPr>
+                            <w:rFonts w:ascii="Cambria Math" w:hAnsi="Cambria Math" w:cstheme="majorBidi"/>
+                            <w:i/>
+                            <w:sz w:val="24"/>
+                            <w:szCs w:val="24"/>
+                          </w:rPr>
+                        </m:ctrlPr>
+                      </m:sSubPr>
+                      <m:e>
+                        <m:r>
+                          <w:rPr>
+                            <w:rFonts w:ascii="Cambria Math" w:hAnsi="Cambria Math" w:cstheme="majorBidi"/>
+                            <w:sz w:val="24"/>
+                            <w:szCs w:val="24"/>
+                          </w:rPr>
+                          <m:t>x</m:t>
+                        </m:r>
+                      </m:e>
+                      <m:sub>
+                        <m:r>
+                          <w:rPr>
+                            <w:rFonts w:ascii="Cambria Math" w:hAnsi="Cambria Math" w:cstheme="majorBidi"/>
+                            <w:sz w:val="24"/>
+                            <w:szCs w:val="24"/>
+                          </w:rPr>
+                          <m:t>i</m:t>
+                        </m:r>
+                      </m:sub>
+                    </m:sSub>
+                    <m:r>
+                      <w:rPr>
+                        <w:rFonts w:ascii="Cambria Math" w:hAnsi="Cambria Math" w:cstheme="majorBidi"/>
+                        <w:sz w:val="24"/>
+                        <w:szCs w:val="24"/>
+                      </w:rPr>
+                      <m:t>+b))</m:t>
+                    </m:r>
+                  </m:e>
+                </m:nary>
+              </m:oMath>
+            </m:oMathPara>
+          </w:p>
+        </w:tc>
+      </w:tr>
+    </w:tbl>
+    <w:p>
+      <w:pPr>
+        <w:jc w:val="both"/>
+        <w:rPr>
+          <w:rFonts w:cs="B Lotus"/>
+          <w:sz w:val="28"/>
+          <w:szCs w:val="28"/>
+        </w:rPr>
+      </w:pPr>
+      <w:r>
+        <w:rPr>
+          <w:rFonts w:cs="B Lotus" w:hint="cs"/>
+          <w:sz w:val="28"/>
+          <w:szCs w:val="28"/>
+          <w:rtl/>
+        </w:rPr>
+        <w:lastRenderedPageBreak/>
+        <w:t xml:space="preserve">که در این فرمول به ترتیب پارامترهای خروجی، تابع </w:t>
+      </w:r>
+      <w:proofErr w:type="spellStart"/>
+      <w:r>
+        <w:rPr>
+          <w:rFonts w:cs="B Lotus" w:hint="cs"/>
+          <w:sz w:val="28"/>
+          <w:szCs w:val="28"/>
+          <w:rtl/>
+        </w:rPr>
+        <w:t>فعالساز</w:t>
+      </w:r>
+      <w:proofErr w:type="spellEnd"/>
+      <w:r>
+        <w:rPr>
+          <w:rFonts w:cs="B Lotus" w:hint="cs"/>
+          <w:sz w:val="28"/>
+          <w:szCs w:val="28"/>
+          <w:rtl/>
+        </w:rPr>
+        <w:t xml:space="preserve">، </w:t>
+      </w:r>
+      <w:proofErr w:type="spellStart"/>
+      <w:r>
+        <w:rPr>
+          <w:rFonts w:cs="B Lotus" w:hint="cs"/>
+          <w:sz w:val="28"/>
+          <w:szCs w:val="28"/>
+          <w:rtl/>
+        </w:rPr>
+        <w:t>وزن‌ها</w:t>
+      </w:r>
+      <w:proofErr w:type="spellEnd"/>
+      <w:r>
+        <w:rPr>
+          <w:rFonts w:cs="B Lotus" w:hint="cs"/>
+          <w:sz w:val="28"/>
+          <w:szCs w:val="28"/>
+          <w:rtl/>
+        </w:rPr>
+        <w:t xml:space="preserve"> و </w:t>
+      </w:r>
+      <w:proofErr w:type="spellStart"/>
+      <w:r>
+        <w:rPr>
+          <w:rFonts w:cs="B Lotus" w:hint="cs"/>
+          <w:sz w:val="28"/>
+          <w:szCs w:val="28"/>
+          <w:rtl/>
+        </w:rPr>
+        <w:t>ورودی‌ها</w:t>
+      </w:r>
+      <w:proofErr w:type="spellEnd"/>
+      <w:r>
+        <w:rPr>
+          <w:rFonts w:cs="B Lotus" w:hint="cs"/>
+          <w:sz w:val="28"/>
+          <w:szCs w:val="28"/>
+          <w:rtl/>
+        </w:rPr>
+        <w:t xml:space="preserve"> قابل مشاهده است.</w:t>
+      </w:r>
+    </w:p>
+    <w:p>
+      <w:pPr>
         <w:pStyle w:val="ListParagraph"/>
         <w:numPr>
           <w:ilvl w:val="0"/>
@@ -45944,17 +46406,7 @@
           <w:szCs w:val="28"/>
           <w:rtl/>
         </w:rPr>
-        <w:t xml:space="preserve"> </w:t>
-      </w:r>
-      <w:r>
-        <w:rPr>
-          <w:rFonts w:cs="B Lotus"/>
-          <w:sz w:val="28"/>
-          <w:szCs w:val="28"/>
-          <w:rtl/>
-        </w:rPr>
-        <w:lastRenderedPageBreak/>
-        <w:t xml:space="preserve">و الگوهای </w:t>
+        <w:t xml:space="preserve"> و الگوهای </w:t>
       </w:r>
       <w:r>
         <w:rPr>
@@ -46483,14 +46935,15 @@
             <w:r>
               <w:rPr>
                 <w:rFonts w:cs="B Lotus"/>
+                <w:noProof/>
                 <w:sz w:val="28"/>
                 <w:szCs w:val="28"/>
                 <w:rtl/>
               </w:rPr>
               <w:drawing>
-                <wp:inline distT="0" distB="0" distL="0" distR="0" wp14:anchorId="16342850" wp14:editId="34B6965E">
-                  <wp:extent cx="3426899" cy="2138680"/>
-                  <wp:effectExtent l="0" t="0" r="2540" b="0"/>
+                <wp:inline distT="0" distB="0" distL="0" distR="0" wp14:anchorId="16342850" wp14:editId="78F7403E">
+                  <wp:extent cx="3961852" cy="2472537"/>
+                  <wp:effectExtent l="0" t="0" r="635" b="4445"/>
                   <wp:docPr id="1432231436" name="Picture 1"/>
                   <wp:cNvGraphicFramePr>
                     <a:graphicFrameLocks xmlns:a="http://schemas.openxmlformats.org/drawingml/2006/main" noChangeAspect="1"/>
@@ -46510,7 +46963,7 @@
                         <pic:spPr bwMode="auto">
                           <a:xfrm>
                             <a:off x="0" y="0"/>
-                            <a:ext cx="3446923" cy="2151177"/>
+                            <a:ext cx="4014116" cy="2505154"/>
                           </a:xfrm>
                           <a:prstGeom prst="rect">
                             <a:avLst/>
@@ -46904,7 +47357,56 @@
           <w:szCs w:val="28"/>
           <w:rtl/>
         </w:rPr>
-        <w:t>لایه</w:t>
+        <w:t>لایه‌</w:t>
+      </w:r>
+      <w:r>
+        <w:rPr>
+          <w:rFonts w:cs="B Lotus"/>
+          <w:sz w:val="28"/>
+          <w:szCs w:val="28"/>
+          <w:rtl/>
+        </w:rPr>
+        <w:t>های</w:t>
+      </w:r>
+      <w:proofErr w:type="spellEnd"/>
+      <w:r>
+        <w:rPr>
+          <w:rFonts w:cs="B Lotus"/>
+          <w:sz w:val="28"/>
+          <w:szCs w:val="28"/>
+          <w:rtl/>
+        </w:rPr>
+        <w:t xml:space="preserve"> </w:t>
+      </w:r>
+      <w:proofErr w:type="spellStart"/>
+      <w:r>
+        <w:rPr>
+          <w:rFonts w:cs="B Lotus"/>
+          <w:sz w:val="28"/>
+          <w:szCs w:val="28"/>
+          <w:rtl/>
+        </w:rPr>
+        <w:t>کانوولوشنی</w:t>
+      </w:r>
+      <w:proofErr w:type="spellEnd"/>
+      <w:r>
+        <w:rPr>
+          <w:rFonts w:cs="B Lotus"/>
+          <w:sz w:val="28"/>
+          <w:szCs w:val="28"/>
+          <w:rtl/>
+        </w:rPr>
+        <w:t xml:space="preserve"> برای استخراج </w:t>
+      </w:r>
+      <w:proofErr w:type="spellStart"/>
+      <w:r>
+        <w:rPr>
+          <w:rFonts w:cs="B Lotus"/>
+          <w:sz w:val="28"/>
+          <w:szCs w:val="28"/>
+          <w:rtl/>
+        </w:rPr>
+        <w:t>ویژگی</w:t>
       </w:r>
       <w:r>
         <w:rPr>
@@ -46932,37 +47434,35 @@
           <w:szCs w:val="28"/>
           <w:rtl/>
         </w:rPr>
-        <w:t xml:space="preserve"> </w:t>
-      </w:r>
-      <w:proofErr w:type="spellStart"/>
-      <w:r>
-        <w:rPr>
-          <w:rFonts w:cs="B Lotus"/>
-          <w:sz w:val="28"/>
-          <w:szCs w:val="28"/>
-          <w:rtl/>
-        </w:rPr>
-        <w:t>کانوولوشنی</w:t>
-      </w:r>
-      <w:proofErr w:type="spellEnd"/>
-      <w:r>
-        <w:rPr>
-          <w:rFonts w:cs="B Lotus"/>
-          <w:sz w:val="28"/>
-          <w:szCs w:val="28"/>
-          <w:rtl/>
-        </w:rPr>
-        <w:t xml:space="preserve"> برای استخراج </w:t>
-      </w:r>
-      <w:proofErr w:type="spellStart"/>
-      <w:r>
-        <w:rPr>
-          <w:rFonts w:cs="B Lotus"/>
-          <w:sz w:val="28"/>
-          <w:szCs w:val="28"/>
-          <w:rtl/>
-        </w:rPr>
-        <w:t>ویژگی</w:t>
+        <w:t xml:space="preserve"> تصو</w:t>
+      </w:r>
+      <w:r>
+        <w:rPr>
+          <w:rFonts w:cs="B Lotus" w:hint="cs"/>
+          <w:sz w:val="28"/>
+          <w:szCs w:val="28"/>
+          <w:rtl/>
+        </w:rPr>
+        <w:t>ی</w:t>
+      </w:r>
+      <w:r>
+        <w:rPr>
+          <w:rFonts w:cs="B Lotus"/>
+          <w:sz w:val="28"/>
+          <w:szCs w:val="28"/>
+          <w:rtl/>
+        </w:rPr>
+        <w:t xml:space="preserve">ری بهره </w:t>
+      </w:r>
+      <w:proofErr w:type="spellStart"/>
+      <w:r>
+        <w:rPr>
+          <w:rFonts w:cs="B Lotus"/>
+          <w:sz w:val="28"/>
+          <w:szCs w:val="28"/>
+          <w:rtl/>
+        </w:rPr>
+        <w:t>می</w:t>
       </w:r>
       <w:r>
         <w:rPr>
@@ -46980,62 +47480,6 @@
           <w:szCs w:val="28"/>
           <w:rtl/>
         </w:rPr>
-        <w:t>های</w:t>
-      </w:r>
-      <w:proofErr w:type="spellEnd"/>
-      <w:r>
-        <w:rPr>
-          <w:rFonts w:cs="B Lotus"/>
-          <w:sz w:val="28"/>
-          <w:szCs w:val="28"/>
-          <w:rtl/>
-        </w:rPr>
-        <w:t xml:space="preserve"> تصو</w:t>
-      </w:r>
-      <w:r>
-        <w:rPr>
-          <w:rFonts w:cs="B Lotus" w:hint="cs"/>
-          <w:sz w:val="28"/>
-          <w:szCs w:val="28"/>
-          <w:rtl/>
-        </w:rPr>
-        <w:t>ی</w:t>
-      </w:r>
-      <w:r>
-        <w:rPr>
-          <w:rFonts w:cs="B Lotus"/>
-          <w:sz w:val="28"/>
-          <w:szCs w:val="28"/>
-          <w:rtl/>
-        </w:rPr>
-        <w:t xml:space="preserve">ری بهره </w:t>
-      </w:r>
-      <w:proofErr w:type="spellStart"/>
-      <w:r>
-        <w:rPr>
-          <w:rFonts w:cs="B Lotus"/>
-          <w:sz w:val="28"/>
-          <w:szCs w:val="28"/>
-          <w:rtl/>
-        </w:rPr>
-        <w:t>می</w:t>
-      </w:r>
-      <w:r>
-        <w:rPr>
-          <w:rFonts w:cs="B Lotus" w:hint="cs"/>
-          <w:sz w:val="28"/>
-          <w:szCs w:val="28"/>
-          <w:rtl/>
-        </w:rPr>
-        <w:t>‌</w:t>
-      </w:r>
-      <w:r>
-        <w:rPr>
-          <w:rFonts w:cs="B Lotus"/>
-          <w:sz w:val="28"/>
-          <w:szCs w:val="28"/>
-          <w:rtl/>
-        </w:rPr>
         <w:t>برند</w:t>
       </w:r>
       <w:proofErr w:type="spellEnd"/>
@@ -47046,9 +47490,18 @@
           <w:szCs w:val="28"/>
           <w:rtl/>
         </w:rPr>
-        <w:t xml:space="preserve"> و به عنوان ابزاری قوی در تشخیص و شناخت تصاویر محیط برای ربات</w:t>
-      </w:r>
-      <w:proofErr w:type="spellStart"/>
+        <w:t xml:space="preserve"> و به عنوان ابزاری قوی در تشخیص و شناخت تصاویر محیط برای </w:t>
+      </w:r>
+      <w:proofErr w:type="spellStart"/>
+      <w:r>
+        <w:rPr>
+          <w:rFonts w:cs="B Lotus"/>
+          <w:sz w:val="28"/>
+          <w:szCs w:val="28"/>
+          <w:rtl/>
+        </w:rPr>
+        <w:t>ربات</w:t>
+      </w:r>
       <w:r>
         <w:rPr>
           <w:rFonts w:cs="B Lotus" w:hint="cs"/>
@@ -47313,10 +47766,12 @@
             <w:r>
               <w:rPr>
                 <w:rFonts w:cs="B Lotus"/>
+                <w:noProof/>
                 <w:sz w:val="28"/>
                 <w:szCs w:val="28"/>
                 <w:rtl/>
               </w:rPr>
+              <w:lastRenderedPageBreak/>
               <w:drawing>
                 <wp:inline distT="0" distB="0" distL="0" distR="0" wp14:anchorId="10DEC254" wp14:editId="140BAD13">
                   <wp:extent cx="4643561" cy="2128101"/>
@@ -47507,7 +47962,7 @@
         <w:spacing w:after="0"/>
         <w:jc w:val="both"/>
         <w:rPr>
-          <w:rFonts w:cs="B Lotus" w:hint="cs"/>
+          <w:rFonts w:cs="B Lotus"/>
           <w:sz w:val="28"/>
           <w:szCs w:val="28"/>
           <w:rtl/>
@@ -47520,7 +47975,6 @@
           <w:szCs w:val="28"/>
           <w:rtl/>
         </w:rPr>
-        <w:lastRenderedPageBreak/>
         <w:t xml:space="preserve">در مورد </w:t>
       </w:r>
       <w:proofErr w:type="spellStart"/>
@@ -48429,7 +48883,7 @@
         <w:spacing w:after="0"/>
         <w:jc w:val="both"/>
         <w:rPr>
-          <w:rFonts w:cs="B Lotus" w:hint="cs"/>
+          <w:rFonts w:cs="B Lotus"/>
           <w:sz w:val="28"/>
           <w:szCs w:val="28"/>
           <w:rtl/>
@@ -48816,10 +49270,95 @@
           <w:szCs w:val="28"/>
           <w:rtl/>
         </w:rPr>
+        <w:t>لایه‌</w:t>
+      </w:r>
+      <w:r>
+        <w:rPr>
+          <w:rFonts w:cs="B Lotus"/>
+          <w:sz w:val="28"/>
+          <w:szCs w:val="28"/>
+          <w:rtl/>
+        </w:rPr>
+        <w:t>ها</w:t>
+      </w:r>
+      <w:proofErr w:type="spellEnd"/>
+      <w:r>
+        <w:rPr>
+          <w:rFonts w:cs="B Lotus"/>
+          <w:sz w:val="28"/>
+          <w:szCs w:val="28"/>
+          <w:rtl/>
+        </w:rPr>
+        <w:t xml:space="preserve"> عمل </w:t>
+      </w:r>
+      <w:proofErr w:type="spellStart"/>
+      <w:r>
+        <w:rPr>
+          <w:rFonts w:cs="B Lotus"/>
+          <w:sz w:val="28"/>
+          <w:szCs w:val="28"/>
+          <w:rtl/>
+        </w:rPr>
+        <w:t>می</w:t>
+      </w:r>
+      <w:r>
+        <w:rPr>
+          <w:rFonts w:cs="B Lotus" w:hint="cs"/>
+          <w:sz w:val="28"/>
+          <w:szCs w:val="28"/>
+          <w:rtl/>
+        </w:rPr>
+        <w:t>‌</w:t>
+      </w:r>
+      <w:r>
+        <w:rPr>
+          <w:rFonts w:cs="B Lotus"/>
+          <w:sz w:val="28"/>
+          <w:szCs w:val="28"/>
+          <w:rtl/>
+        </w:rPr>
+        <w:t>کنند</w:t>
+      </w:r>
+      <w:proofErr w:type="spellEnd"/>
+      <w:r>
+        <w:rPr>
+          <w:rFonts w:cs="B Lotus"/>
+          <w:sz w:val="28"/>
+          <w:szCs w:val="28"/>
+          <w:rtl/>
+        </w:rPr>
+        <w:t xml:space="preserve">. </w:t>
+      </w:r>
+      <w:r>
+        <w:rPr>
+          <w:rFonts w:cs="B Lotus" w:hint="cs"/>
+          <w:sz w:val="28"/>
+          <w:szCs w:val="28"/>
+          <w:rtl/>
+        </w:rPr>
         <w:t>لایه</w:t>
       </w:r>
       <w:r>
         <w:rPr>
+          <w:rFonts w:cs="B Lotus"/>
+          <w:sz w:val="28"/>
+          <w:szCs w:val="28"/>
+          <w:rtl/>
+        </w:rPr>
+        <w:t xml:space="preserve"> ورودی به عنوان تصویر ورودی را دریافت </w:t>
+      </w:r>
+      <w:proofErr w:type="spellStart"/>
+      <w:r>
+        <w:rPr>
+          <w:rFonts w:cs="B Lotus"/>
+          <w:sz w:val="28"/>
+          <w:szCs w:val="28"/>
+          <w:rtl/>
+        </w:rPr>
+        <w:t>می</w:t>
+      </w:r>
+      <w:r>
+        <w:rPr>
           <w:rFonts w:cs="B Lotus" w:hint="cs"/>
           <w:sz w:val="28"/>
           <w:szCs w:val="28"/>
@@ -48834,6 +49373,311 @@
           <w:szCs w:val="28"/>
           <w:rtl/>
         </w:rPr>
+        <w:t>کند</w:t>
+      </w:r>
+      <w:proofErr w:type="spellEnd"/>
+      <w:r>
+        <w:rPr>
+          <w:rFonts w:cs="B Lotus"/>
+          <w:sz w:val="28"/>
+          <w:szCs w:val="28"/>
+          <w:rtl/>
+        </w:rPr>
+        <w:t xml:space="preserve">. سپس </w:t>
+      </w:r>
+      <w:proofErr w:type="spellStart"/>
+      <w:r>
+        <w:rPr>
+          <w:rFonts w:cs="B Lotus" w:hint="cs"/>
+          <w:sz w:val="28"/>
+          <w:szCs w:val="28"/>
+          <w:rtl/>
+        </w:rPr>
+        <w:t>لایه‌</w:t>
+      </w:r>
+      <w:r>
+        <w:rPr>
+          <w:rFonts w:cs="B Lotus"/>
+          <w:sz w:val="28"/>
+          <w:szCs w:val="28"/>
+          <w:rtl/>
+        </w:rPr>
+        <w:t>های</w:t>
+      </w:r>
+      <w:proofErr w:type="spellEnd"/>
+      <w:r>
+        <w:rPr>
+          <w:rFonts w:cs="B Lotus"/>
+          <w:sz w:val="28"/>
+          <w:szCs w:val="28"/>
+          <w:rtl/>
+        </w:rPr>
+        <w:t xml:space="preserve"> </w:t>
+      </w:r>
+      <w:proofErr w:type="spellStart"/>
+      <w:r>
+        <w:rPr>
+          <w:rFonts w:cs="B Lotus"/>
+          <w:sz w:val="28"/>
+          <w:szCs w:val="28"/>
+          <w:rtl/>
+        </w:rPr>
+        <w:t>کانولوشنی</w:t>
+      </w:r>
+      <w:proofErr w:type="spellEnd"/>
+      <w:r>
+        <w:rPr>
+          <w:rFonts w:cs="B Lotus"/>
+          <w:sz w:val="28"/>
+          <w:szCs w:val="28"/>
+          <w:rtl/>
+        </w:rPr>
+        <w:t xml:space="preserve"> و </w:t>
+      </w:r>
+      <w:proofErr w:type="spellStart"/>
+      <w:r>
+        <w:rPr>
+          <w:rFonts w:cs="B Lotus"/>
+          <w:sz w:val="28"/>
+          <w:szCs w:val="28"/>
+          <w:rtl/>
+        </w:rPr>
+        <w:t>پولینگ</w:t>
+      </w:r>
+      <w:proofErr w:type="spellEnd"/>
+      <w:r>
+        <w:rPr>
+          <w:rFonts w:cs="B Lotus"/>
+          <w:sz w:val="28"/>
+          <w:szCs w:val="28"/>
+          <w:rtl/>
+        </w:rPr>
+        <w:t xml:space="preserve"> به ترتیب عمل </w:t>
+      </w:r>
+      <w:proofErr w:type="spellStart"/>
+      <w:r>
+        <w:rPr>
+          <w:rFonts w:cs="B Lotus"/>
+          <w:sz w:val="28"/>
+          <w:szCs w:val="28"/>
+          <w:rtl/>
+        </w:rPr>
+        <w:t>می</w:t>
+      </w:r>
+      <w:r>
+        <w:rPr>
+          <w:rFonts w:cs="B Lotus" w:hint="cs"/>
+          <w:sz w:val="28"/>
+          <w:szCs w:val="28"/>
+          <w:rtl/>
+        </w:rPr>
+        <w:t>‌</w:t>
+      </w:r>
+      <w:r>
+        <w:rPr>
+          <w:rFonts w:cs="B Lotus"/>
+          <w:sz w:val="28"/>
+          <w:szCs w:val="28"/>
+          <w:rtl/>
+        </w:rPr>
+        <w:t>کنند</w:t>
+      </w:r>
+      <w:proofErr w:type="spellEnd"/>
+      <w:r>
+        <w:rPr>
+          <w:rFonts w:cs="B Lotus"/>
+          <w:sz w:val="28"/>
+          <w:szCs w:val="28"/>
+          <w:rtl/>
+        </w:rPr>
+        <w:t xml:space="preserve"> تا </w:t>
+      </w:r>
+      <w:proofErr w:type="spellStart"/>
+      <w:r>
+        <w:rPr>
+          <w:rFonts w:cs="B Lotus"/>
+          <w:sz w:val="28"/>
+          <w:szCs w:val="28"/>
+          <w:rtl/>
+        </w:rPr>
+        <w:t>ویژگی</w:t>
+      </w:r>
+      <w:r>
+        <w:rPr>
+          <w:rFonts w:cs="B Lotus" w:hint="cs"/>
+          <w:sz w:val="28"/>
+          <w:szCs w:val="28"/>
+          <w:rtl/>
+        </w:rPr>
+        <w:t>‌</w:t>
+      </w:r>
+      <w:r>
+        <w:rPr>
+          <w:rFonts w:cs="B Lotus"/>
+          <w:sz w:val="28"/>
+          <w:szCs w:val="28"/>
+          <w:rtl/>
+        </w:rPr>
+        <w:t>های</w:t>
+      </w:r>
+      <w:proofErr w:type="spellEnd"/>
+      <w:r>
+        <w:rPr>
+          <w:rFonts w:cs="B Lotus"/>
+          <w:sz w:val="28"/>
+          <w:szCs w:val="28"/>
+          <w:rtl/>
+        </w:rPr>
+        <w:t xml:space="preserve"> مهم استخراج شوند. سپس </w:t>
+      </w:r>
+      <w:proofErr w:type="spellStart"/>
+      <w:r>
+        <w:rPr>
+          <w:rFonts w:cs="B Lotus" w:hint="cs"/>
+          <w:sz w:val="28"/>
+          <w:szCs w:val="28"/>
+          <w:rtl/>
+        </w:rPr>
+        <w:t>لایه‌</w:t>
+      </w:r>
+      <w:r>
+        <w:rPr>
+          <w:rFonts w:cs="B Lotus"/>
+          <w:sz w:val="28"/>
+          <w:szCs w:val="28"/>
+          <w:rtl/>
+        </w:rPr>
+        <w:t>های</w:t>
+      </w:r>
+      <w:proofErr w:type="spellEnd"/>
+      <w:r>
+        <w:rPr>
+          <w:rFonts w:cs="B Lotus"/>
+          <w:sz w:val="28"/>
+          <w:szCs w:val="28"/>
+          <w:rtl/>
+        </w:rPr>
+        <w:t xml:space="preserve"> </w:t>
+      </w:r>
+      <w:r>
+        <w:rPr>
+          <w:rFonts w:cs="B Lotus" w:hint="cs"/>
+          <w:sz w:val="28"/>
+          <w:szCs w:val="28"/>
+          <w:rtl/>
+        </w:rPr>
+        <w:t xml:space="preserve">کاملا </w:t>
+      </w:r>
+      <w:r>
+        <w:rPr>
+          <w:rFonts w:cs="B Lotus"/>
+          <w:sz w:val="28"/>
+          <w:szCs w:val="28"/>
+          <w:rtl/>
+        </w:rPr>
+        <w:t>متص</w:t>
+      </w:r>
+      <w:r>
+        <w:rPr>
+          <w:rFonts w:cs="B Lotus" w:hint="cs"/>
+          <w:sz w:val="28"/>
+          <w:szCs w:val="28"/>
+          <w:rtl/>
+        </w:rPr>
+        <w:t>ل</w:t>
+      </w:r>
+      <w:r>
+        <w:rPr>
+          <w:rStyle w:val="FootnoteReference"/>
+          <w:rFonts w:cs="B Lotus"/>
+          <w:sz w:val="28"/>
+          <w:szCs w:val="28"/>
+          <w:rtl/>
+        </w:rPr>
+        <w:footnoteReference w:id="50"/>
+      </w:r>
+      <w:r>
+        <w:rPr>
+          <w:rFonts w:cs="B Lotus" w:hint="cs"/>
+          <w:sz w:val="28"/>
+          <w:szCs w:val="28"/>
+          <w:rtl/>
+        </w:rPr>
+        <w:t xml:space="preserve"> ک</w:t>
+      </w:r>
+      <w:r>
+        <w:rPr>
+          <w:rFonts w:cs="B Lotus"/>
+          <w:sz w:val="28"/>
+          <w:szCs w:val="28"/>
+          <w:rtl/>
+        </w:rPr>
+        <w:t xml:space="preserve">ه شامل </w:t>
+      </w:r>
+      <w:proofErr w:type="spellStart"/>
+      <w:r>
+        <w:rPr>
+          <w:rFonts w:cs="B Lotus"/>
+          <w:sz w:val="28"/>
+          <w:szCs w:val="28"/>
+          <w:rtl/>
+        </w:rPr>
+        <w:t>نورون</w:t>
+      </w:r>
+      <w:r>
+        <w:rPr>
+          <w:rFonts w:cs="B Lotus" w:hint="cs"/>
+          <w:sz w:val="28"/>
+          <w:szCs w:val="28"/>
+          <w:rtl/>
+        </w:rPr>
+        <w:t>‌</w:t>
+      </w:r>
+      <w:r>
+        <w:rPr>
+          <w:rFonts w:cs="B Lotus"/>
+          <w:sz w:val="28"/>
+          <w:szCs w:val="28"/>
+          <w:rtl/>
+        </w:rPr>
+        <w:t>هایی</w:t>
+      </w:r>
+      <w:proofErr w:type="spellEnd"/>
+      <w:r>
+        <w:rPr>
+          <w:rFonts w:cs="B Lotus"/>
+          <w:sz w:val="28"/>
+          <w:szCs w:val="28"/>
+          <w:rtl/>
+        </w:rPr>
+        <w:t xml:space="preserve"> است که با تمام </w:t>
+      </w:r>
+      <w:proofErr w:type="spellStart"/>
+      <w:r>
+        <w:rPr>
+          <w:rFonts w:cs="B Lotus"/>
+          <w:sz w:val="28"/>
+          <w:szCs w:val="28"/>
+          <w:rtl/>
+        </w:rPr>
+        <w:t>ویژگی</w:t>
+      </w:r>
+      <w:r>
+        <w:rPr>
+          <w:rFonts w:cs="B Lotus" w:hint="cs"/>
+          <w:sz w:val="28"/>
+          <w:szCs w:val="28"/>
+          <w:rtl/>
+        </w:rPr>
+        <w:t>‌</w:t>
+      </w:r>
+      <w:r>
+        <w:rPr>
+          <w:rFonts w:cs="B Lotus"/>
+          <w:sz w:val="28"/>
+          <w:szCs w:val="28"/>
+          <w:rtl/>
+        </w:rPr>
         <w:t>ها</w:t>
       </w:r>
       <w:proofErr w:type="spellEnd"/>
@@ -48844,7 +49688,7 @@
           <w:szCs w:val="28"/>
           <w:rtl/>
         </w:rPr>
-        <w:t xml:space="preserve"> عمل </w:t>
+        <w:t xml:space="preserve"> ارتباط برقرار </w:t>
       </w:r>
       <w:proofErr w:type="spellStart"/>
       <w:r>
@@ -48882,25 +49726,83 @@
           <w:szCs w:val="28"/>
           <w:rtl/>
         </w:rPr>
-        <w:t xml:space="preserve">. </w:t>
-      </w:r>
-      <w:r>
-        <w:rPr>
-          <w:rFonts w:cs="B Lotus" w:hint="cs"/>
-          <w:sz w:val="28"/>
-          <w:szCs w:val="28"/>
-          <w:rtl/>
-        </w:rPr>
-        <w:t>لایه</w:t>
-      </w:r>
-      <w:r>
-        <w:rPr>
-          <w:rFonts w:cs="B Lotus"/>
-          <w:sz w:val="28"/>
-          <w:szCs w:val="28"/>
-          <w:rtl/>
-        </w:rPr>
-        <w:t xml:space="preserve"> ورودی به عنوان تصویر ورودی را دریافت </w:t>
+        <w:t xml:space="preserve">، برای </w:t>
+      </w:r>
+      <w:proofErr w:type="spellStart"/>
+      <w:r>
+        <w:rPr>
+          <w:rFonts w:cs="B Lotus"/>
+          <w:sz w:val="28"/>
+          <w:szCs w:val="28"/>
+          <w:rtl/>
+        </w:rPr>
+        <w:t>تصمیم</w:t>
+      </w:r>
+      <w:r>
+        <w:rPr>
+          <w:rFonts w:cs="B Lotus" w:hint="cs"/>
+          <w:sz w:val="28"/>
+          <w:szCs w:val="28"/>
+          <w:rtl/>
+        </w:rPr>
+        <w:t>‌</w:t>
+      </w:r>
+      <w:r>
+        <w:rPr>
+          <w:rFonts w:cs="B Lotus"/>
+          <w:sz w:val="28"/>
+          <w:szCs w:val="28"/>
+          <w:rtl/>
+        </w:rPr>
+        <w:t>گیری</w:t>
+      </w:r>
+      <w:proofErr w:type="spellEnd"/>
+      <w:r>
+        <w:rPr>
+          <w:rFonts w:cs="B Lotus"/>
+          <w:sz w:val="28"/>
+          <w:szCs w:val="28"/>
+          <w:rtl/>
+        </w:rPr>
+        <w:t xml:space="preserve"> و </w:t>
+      </w:r>
+      <w:proofErr w:type="spellStart"/>
+      <w:r>
+        <w:rPr>
+          <w:rFonts w:cs="B Lotus"/>
+          <w:sz w:val="28"/>
+          <w:szCs w:val="28"/>
+          <w:rtl/>
+        </w:rPr>
+        <w:t>طبقه</w:t>
+      </w:r>
+      <w:r>
+        <w:rPr>
+          <w:rFonts w:cs="B Lotus" w:hint="cs"/>
+          <w:sz w:val="28"/>
+          <w:szCs w:val="28"/>
+          <w:rtl/>
+        </w:rPr>
+        <w:t>‌</w:t>
+      </w:r>
+      <w:r>
+        <w:rPr>
+          <w:rFonts w:cs="B Lotus"/>
+          <w:sz w:val="28"/>
+          <w:szCs w:val="28"/>
+          <w:rtl/>
+        </w:rPr>
+        <w:t>بندی</w:t>
+      </w:r>
+      <w:proofErr w:type="spellEnd"/>
+      <w:r>
+        <w:rPr>
+          <w:rFonts w:cs="B Lotus"/>
+          <w:sz w:val="28"/>
+          <w:szCs w:val="28"/>
+          <w:rtl/>
+        </w:rPr>
+        <w:t xml:space="preserve"> استفاده </w:t>
       </w:r>
       <w:proofErr w:type="spellStart"/>
       <w:r>
@@ -48928,27 +49830,1277 @@
           <w:szCs w:val="28"/>
           <w:rtl/>
         </w:rPr>
-        <w:t>کند</w:t>
-      </w:r>
-      <w:proofErr w:type="spellEnd"/>
-      <w:r>
-        <w:rPr>
-          <w:rFonts w:cs="B Lotus"/>
-          <w:sz w:val="28"/>
-          <w:szCs w:val="28"/>
-          <w:rtl/>
-        </w:rPr>
-        <w:t xml:space="preserve">. سپس </w:t>
-      </w:r>
-      <w:proofErr w:type="spellStart"/>
-      <w:r>
-        <w:rPr>
-          <w:rFonts w:cs="B Lotus" w:hint="cs"/>
-          <w:sz w:val="28"/>
-          <w:szCs w:val="28"/>
-          <w:rtl/>
-        </w:rPr>
-        <w:t>لایه</w:t>
+        <w:t>شوند</w:t>
+      </w:r>
+      <w:proofErr w:type="spellEnd"/>
+      <w:r>
+        <w:rPr>
+          <w:rFonts w:cs="B Lotus"/>
+          <w:sz w:val="28"/>
+          <w:szCs w:val="28"/>
+          <w:rtl/>
+        </w:rPr>
+        <w:t>.</w:t>
+      </w:r>
+      <w:r>
+        <w:rPr>
+          <w:rFonts w:cs="B Lotus" w:hint="cs"/>
+          <w:sz w:val="28"/>
+          <w:szCs w:val="28"/>
+          <w:rtl/>
+        </w:rPr>
+        <w:t xml:space="preserve"> این </w:t>
+      </w:r>
+      <w:proofErr w:type="spellStart"/>
+      <w:r>
+        <w:rPr>
+          <w:rFonts w:cs="B Lotus" w:hint="cs"/>
+          <w:sz w:val="28"/>
+          <w:szCs w:val="28"/>
+          <w:rtl/>
+        </w:rPr>
+        <w:t>الگوریتم</w:t>
+      </w:r>
+      <w:proofErr w:type="spellEnd"/>
+      <w:r>
+        <w:rPr>
+          <w:rFonts w:cs="B Lotus" w:hint="cs"/>
+          <w:sz w:val="28"/>
+          <w:szCs w:val="28"/>
+          <w:rtl/>
+        </w:rPr>
+        <w:t xml:space="preserve"> نیز از فرمول زیر پیروی کرده و در صورت </w:t>
+      </w:r>
+      <w:proofErr w:type="spellStart"/>
+      <w:r>
+        <w:rPr>
+          <w:rFonts w:cs="B Lotus" w:hint="cs"/>
+          <w:sz w:val="28"/>
+          <w:szCs w:val="28"/>
+          <w:rtl/>
+        </w:rPr>
+        <w:t>پیاده‌سازی</w:t>
+      </w:r>
+      <w:proofErr w:type="spellEnd"/>
+      <w:r>
+        <w:rPr>
+          <w:rFonts w:cs="B Lotus" w:hint="cs"/>
+          <w:sz w:val="28"/>
+          <w:szCs w:val="28"/>
+          <w:rtl/>
+        </w:rPr>
+        <w:t xml:space="preserve"> درست، </w:t>
+      </w:r>
+      <w:proofErr w:type="spellStart"/>
+      <w:r>
+        <w:rPr>
+          <w:rFonts w:cs="B Lotus" w:hint="cs"/>
+          <w:sz w:val="28"/>
+          <w:szCs w:val="28"/>
+          <w:rtl/>
+        </w:rPr>
+        <w:t>می‌تواند</w:t>
+      </w:r>
+      <w:proofErr w:type="spellEnd"/>
+      <w:r>
+        <w:rPr>
+          <w:rFonts w:cs="B Lotus" w:hint="cs"/>
+          <w:sz w:val="28"/>
+          <w:szCs w:val="28"/>
+          <w:rtl/>
+        </w:rPr>
+        <w:t xml:space="preserve"> در مسائل مختلف مورد استفاده قرار گیرد.</w:t>
+      </w:r>
+    </w:p>
+    <w:tbl>
+      <w:tblPr>
+        <w:tblStyle w:val="TableGrid"/>
+        <w:bidiVisual/>
+        <w:tblW w:w="0" w:type="auto"/>
+        <w:tblBorders>
+          <w:top w:val="none" w:sz="0" w:space="0" w:color="auto"/>
+          <w:left w:val="none" w:sz="0" w:space="0" w:color="auto"/>
+          <w:bottom w:val="none" w:sz="0" w:space="0" w:color="auto"/>
+          <w:right w:val="none" w:sz="0" w:space="0" w:color="auto"/>
+          <w:insideH w:val="none" w:sz="0" w:space="0" w:color="auto"/>
+          <w:insideV w:val="none" w:sz="0" w:space="0" w:color="auto"/>
+        </w:tblBorders>
+        <w:tblLook w:val="04A0" w:firstRow="1" w:lastRow="0" w:firstColumn="1" w:lastColumn="0" w:noHBand="0" w:noVBand="1"/>
+      </w:tblPr>
+      <w:tblGrid>
+        <w:gridCol w:w="2405"/>
+        <w:gridCol w:w="6372"/>
+      </w:tblGrid>
+      <w:tr>
+        <w:tc>
+          <w:tcPr>
+            <w:tcW w:w="2405" w:type="dxa"/>
+            <w:vAlign w:val="center"/>
+          </w:tcPr>
+          <w:p>
+            <w:pPr>
+              <w:jc w:val="center"/>
+              <w:rPr>
+                <w:rFonts w:cs="B Lotus" w:hint="cs"/>
+                <w:b/>
+                <w:bCs/>
+                <w:sz w:val="24"/>
+                <w:szCs w:val="24"/>
+                <w:rtl/>
+              </w:rPr>
+            </w:pPr>
+            <w:r>
+              <w:rPr>
+                <w:rFonts w:cs="B Lotus" w:hint="cs"/>
+                <w:b/>
+                <w:bCs/>
+                <w:sz w:val="24"/>
+                <w:szCs w:val="24"/>
+                <w:rtl/>
+              </w:rPr>
+              <w:t>(2-3)</w:t>
+            </w:r>
+          </w:p>
+        </w:tc>
+        <w:tc>
+          <w:tcPr>
+            <w:tcW w:w="6372" w:type="dxa"/>
+          </w:tcPr>
+          <w:p>
+            <w:pPr>
+              <w:bidi w:val="0"/>
+              <w:jc w:val="both"/>
+              <w:rPr>
+                <w:rFonts w:asciiTheme="majorBidi" w:hAnsiTheme="majorBidi" w:cstheme="majorBidi"/>
+                <w:sz w:val="24"/>
+                <w:szCs w:val="24"/>
+                <w:rtl/>
+              </w:rPr>
+            </w:pPr>
+            <m:oMathPara>
+              <m:oMath>
+                <m:sSubSup>
+                  <m:sSubSupPr>
+                    <m:ctrlPr>
+                      <w:rPr>
+                        <w:rFonts w:ascii="Cambria Math" w:eastAsia="Cambria Math" w:hAnsi="Cambria Math" w:cstheme="majorBidi"/>
+                        <w:i/>
+                        <w:sz w:val="24"/>
+                        <w:szCs w:val="24"/>
+                      </w:rPr>
+                    </m:ctrlPr>
+                  </m:sSubSupPr>
+                  <m:e>
+                    <m:r>
+                      <w:rPr>
+                        <w:rFonts w:ascii="Cambria Math" w:eastAsia="Cambria Math" w:hAnsi="Cambria Math" w:cstheme="majorBidi"/>
+                        <w:sz w:val="24"/>
+                        <w:szCs w:val="24"/>
+                      </w:rPr>
+                      <m:t>y</m:t>
+                    </m:r>
+                  </m:e>
+                  <m:sub>
+                    <m:r>
+                      <w:rPr>
+                        <w:rFonts w:ascii="Cambria Math" w:eastAsia="Cambria Math" w:hAnsi="Cambria Math" w:cstheme="majorBidi"/>
+                        <w:sz w:val="24"/>
+                        <w:szCs w:val="24"/>
+                      </w:rPr>
+                      <m:t>ij</m:t>
+                    </m:r>
+                  </m:sub>
+                  <m:sup>
+                    <m:r>
+                      <w:rPr>
+                        <w:rFonts w:ascii="Cambria Math" w:eastAsia="Cambria Math" w:hAnsi="Cambria Math" w:cstheme="majorBidi"/>
+                        <w:sz w:val="24"/>
+                        <w:szCs w:val="24"/>
+                      </w:rPr>
+                      <m:t>l</m:t>
+                    </m:r>
+                  </m:sup>
+                </m:sSubSup>
+                <m:r>
+                  <w:rPr>
+                    <w:rFonts w:ascii="Cambria Math" w:eastAsia="Cambria Math" w:hAnsi="Cambria Math" w:cstheme="majorBidi"/>
+                    <w:sz w:val="24"/>
+                    <w:szCs w:val="24"/>
+                  </w:rPr>
+                  <m:t>=</m:t>
+                </m:r>
+                <m:nary>
+                  <m:naryPr>
+                    <m:chr m:val="∑"/>
+                    <m:limLoc m:val="undOvr"/>
+                    <m:ctrlPr>
+                      <w:rPr>
+                        <w:rFonts w:ascii="Cambria Math" w:eastAsia="Cambria Math" w:hAnsi="Cambria Math" w:cstheme="majorBidi"/>
+                        <w:i/>
+                        <w:sz w:val="24"/>
+                        <w:szCs w:val="24"/>
+                      </w:rPr>
+                    </m:ctrlPr>
+                  </m:naryPr>
+                  <m:sub>
+                    <m:r>
+                      <w:rPr>
+                        <w:rFonts w:ascii="Cambria Math" w:eastAsia="Cambria Math" w:hAnsi="Cambria Math" w:cstheme="majorBidi"/>
+                        <w:sz w:val="24"/>
+                        <w:szCs w:val="24"/>
+                      </w:rPr>
+                      <m:t>a=0</m:t>
+                    </m:r>
+                  </m:sub>
+                  <m:sup>
+                    <m:r>
+                      <w:rPr>
+                        <w:rFonts w:ascii="Cambria Math" w:eastAsia="Cambria Math" w:hAnsi="Cambria Math" w:cstheme="majorBidi"/>
+                        <w:sz w:val="24"/>
+                        <w:szCs w:val="24"/>
+                      </w:rPr>
+                      <m:t>m-1</m:t>
+                    </m:r>
+                  </m:sup>
+                  <m:e>
+                    <m:r>
+                      <w:rPr>
+                        <w:rFonts w:ascii="Cambria Math" w:eastAsia="Cambria Math" w:hAnsi="Cambria Math" w:cstheme="majorBidi"/>
+                        <w:sz w:val="24"/>
+                        <w:szCs w:val="24"/>
+                      </w:rPr>
+                      <m:t>*</m:t>
+                    </m:r>
+                  </m:e>
+                </m:nary>
+                <m:nary>
+                  <m:naryPr>
+                    <m:chr m:val="∑"/>
+                    <m:limLoc m:val="undOvr"/>
+                    <m:ctrlPr>
+                      <w:rPr>
+                        <w:rFonts w:ascii="Cambria Math" w:eastAsia="Cambria Math" w:hAnsi="Cambria Math" w:cstheme="majorBidi"/>
+                        <w:i/>
+                        <w:sz w:val="24"/>
+                        <w:szCs w:val="24"/>
+                      </w:rPr>
+                    </m:ctrlPr>
+                  </m:naryPr>
+                  <m:sub>
+                    <m:r>
+                      <w:rPr>
+                        <w:rFonts w:ascii="Cambria Math" w:eastAsia="Cambria Math" w:hAnsi="Cambria Math" w:cstheme="majorBidi"/>
+                        <w:sz w:val="24"/>
+                        <w:szCs w:val="24"/>
+                      </w:rPr>
+                      <m:t>b=0</m:t>
+                    </m:r>
+                  </m:sub>
+                  <m:sup>
+                    <m:r>
+                      <w:rPr>
+                        <w:rFonts w:ascii="Cambria Math" w:eastAsia="Cambria Math" w:hAnsi="Cambria Math" w:cstheme="majorBidi"/>
+                        <w:sz w:val="24"/>
+                        <w:szCs w:val="24"/>
+                      </w:rPr>
+                      <m:t>m-1</m:t>
+                    </m:r>
+                  </m:sup>
+                  <m:e>
+                    <m:r>
+                      <w:rPr>
+                        <w:rFonts w:ascii="Cambria Math" w:eastAsia="Cambria Math" w:hAnsi="Cambria Math" w:cstheme="majorBidi"/>
+                        <w:sz w:val="24"/>
+                        <w:szCs w:val="24"/>
+                      </w:rPr>
+                      <m:t>(</m:t>
+                    </m:r>
+                    <m:sSub>
+                      <m:sSubPr>
+                        <m:ctrlPr>
+                          <w:rPr>
+                            <w:rFonts w:ascii="Cambria Math" w:eastAsia="Cambria Math" w:hAnsi="Cambria Math" w:cstheme="majorBidi"/>
+                            <w:i/>
+                            <w:sz w:val="24"/>
+                            <w:szCs w:val="24"/>
+                          </w:rPr>
+                        </m:ctrlPr>
+                      </m:sSubPr>
+                      <m:e>
+                        <m:r>
+                          <w:rPr>
+                            <w:rFonts w:ascii="Cambria Math" w:eastAsia="Cambria Math" w:hAnsi="Cambria Math" w:cstheme="majorBidi"/>
+                            <w:sz w:val="24"/>
+                            <w:szCs w:val="24"/>
+                          </w:rPr>
+                          <m:t>w</m:t>
+                        </m:r>
+                      </m:e>
+                      <m:sub>
+                        <m:r>
+                          <w:rPr>
+                            <w:rFonts w:ascii="Cambria Math" w:eastAsia="Cambria Math" w:hAnsi="Cambria Math" w:cstheme="majorBidi"/>
+                            <w:sz w:val="24"/>
+                            <w:szCs w:val="24"/>
+                          </w:rPr>
+                          <m:t>ab</m:t>
+                        </m:r>
+                      </m:sub>
+                    </m:sSub>
+                    <m:sSubSup>
+                      <m:sSubSupPr>
+                        <m:ctrlPr>
+                          <w:rPr>
+                            <w:rFonts w:ascii="Cambria Math" w:eastAsia="Cambria Math" w:hAnsi="Cambria Math" w:cstheme="majorBidi"/>
+                            <w:i/>
+                            <w:sz w:val="24"/>
+                            <w:szCs w:val="24"/>
+                          </w:rPr>
+                        </m:ctrlPr>
+                      </m:sSubSupPr>
+                      <m:e>
+                        <m:r>
+                          <w:rPr>
+                            <w:rFonts w:ascii="Cambria Math" w:eastAsia="Cambria Math" w:hAnsi="Cambria Math" w:cstheme="majorBidi"/>
+                            <w:sz w:val="24"/>
+                            <w:szCs w:val="24"/>
+                          </w:rPr>
+                          <m:t>x</m:t>
+                        </m:r>
+                      </m:e>
+                      <m:sub>
+                        <m:d>
+                          <m:dPr>
+                            <m:ctrlPr>
+                              <w:rPr>
+                                <w:rFonts w:ascii="Cambria Math" w:eastAsia="Cambria Math" w:hAnsi="Cambria Math" w:cstheme="majorBidi"/>
+                                <w:i/>
+                                <w:sz w:val="24"/>
+                                <w:szCs w:val="24"/>
+                              </w:rPr>
+                            </m:ctrlPr>
+                          </m:dPr>
+                          <m:e>
+                            <m:r>
+                              <w:rPr>
+                                <w:rFonts w:ascii="Cambria Math" w:eastAsia="Cambria Math" w:hAnsi="Cambria Math" w:cstheme="majorBidi"/>
+                                <w:sz w:val="24"/>
+                                <w:szCs w:val="24"/>
+                              </w:rPr>
+                              <m:t>i+a</m:t>
+                            </m:r>
+                          </m:e>
+                        </m:d>
+                        <m:d>
+                          <m:dPr>
+                            <m:ctrlPr>
+                              <w:rPr>
+                                <w:rFonts w:ascii="Cambria Math" w:eastAsia="Cambria Math" w:hAnsi="Cambria Math" w:cstheme="majorBidi"/>
+                                <w:i/>
+                                <w:sz w:val="24"/>
+                                <w:szCs w:val="24"/>
+                              </w:rPr>
+                            </m:ctrlPr>
+                          </m:dPr>
+                          <m:e>
+                            <m:r>
+                              <w:rPr>
+                                <w:rFonts w:ascii="Cambria Math" w:eastAsia="Cambria Math" w:hAnsi="Cambria Math" w:cstheme="majorBidi"/>
+                                <w:sz w:val="24"/>
+                                <w:szCs w:val="24"/>
+                              </w:rPr>
+                              <m:t>j+b</m:t>
+                            </m:r>
+                          </m:e>
+                        </m:d>
+                      </m:sub>
+                      <m:sup>
+                        <m:r>
+                          <w:rPr>
+                            <w:rFonts w:ascii="Cambria Math" w:eastAsia="Cambria Math" w:hAnsi="Cambria Math" w:cstheme="majorBidi"/>
+                            <w:sz w:val="24"/>
+                            <w:szCs w:val="24"/>
+                          </w:rPr>
+                          <m:t>l-1</m:t>
+                        </m:r>
+                      </m:sup>
+                    </m:sSubSup>
+                    <m:r>
+                      <w:rPr>
+                        <w:rFonts w:ascii="Cambria Math" w:eastAsia="Cambria Math" w:hAnsi="Cambria Math" w:cstheme="majorBidi"/>
+                        <w:sz w:val="24"/>
+                        <w:szCs w:val="24"/>
+                      </w:rPr>
+                      <m:t xml:space="preserve"> +b)</m:t>
+                    </m:r>
+                  </m:e>
+                </m:nary>
+              </m:oMath>
+            </m:oMathPara>
+          </w:p>
+        </w:tc>
+      </w:tr>
+    </w:tbl>
+    <w:p>
+      <w:pPr>
+        <w:spacing w:after="0"/>
+        <w:jc w:val="both"/>
+        <w:rPr>
+          <w:rFonts w:cs="B Lotus"/>
+          <w:sz w:val="28"/>
+          <w:szCs w:val="28"/>
+          <w:rtl/>
+        </w:rPr>
+      </w:pPr>
+    </w:p>
+    <w:tbl>
+      <w:tblPr>
+        <w:tblStyle w:val="TableGrid"/>
+        <w:bidiVisual/>
+        <w:tblW w:w="0" w:type="auto"/>
+        <w:tblBorders>
+          <w:top w:val="none" w:sz="0" w:space="0" w:color="auto"/>
+          <w:left w:val="none" w:sz="0" w:space="0" w:color="auto"/>
+          <w:bottom w:val="none" w:sz="0" w:space="0" w:color="auto"/>
+          <w:right w:val="none" w:sz="0" w:space="0" w:color="auto"/>
+          <w:insideH w:val="none" w:sz="0" w:space="0" w:color="auto"/>
+          <w:insideV w:val="none" w:sz="0" w:space="0" w:color="auto"/>
+        </w:tblBorders>
+        <w:tblLook w:val="04A0" w:firstRow="1" w:lastRow="0" w:firstColumn="1" w:lastColumn="0" w:noHBand="0" w:noVBand="1"/>
+      </w:tblPr>
+      <w:tblGrid>
+        <w:gridCol w:w="2405"/>
+        <w:gridCol w:w="6372"/>
+      </w:tblGrid>
+      <w:tr>
+        <w:tc>
+          <w:tcPr>
+            <w:tcW w:w="2405" w:type="dxa"/>
+            <w:vAlign w:val="center"/>
+          </w:tcPr>
+          <w:p>
+            <w:pPr>
+              <w:jc w:val="center"/>
+              <w:rPr>
+                <w:rFonts w:cs="B Lotus" w:hint="cs"/>
+                <w:sz w:val="28"/>
+                <w:szCs w:val="28"/>
+                <w:rtl/>
+              </w:rPr>
+            </w:pPr>
+            <w:r>
+              <w:rPr>
+                <w:rFonts w:cs="B Lotus" w:hint="cs"/>
+                <w:b/>
+                <w:bCs/>
+                <w:sz w:val="24"/>
+                <w:szCs w:val="24"/>
+                <w:rtl/>
+              </w:rPr>
+              <w:lastRenderedPageBreak/>
+              <w:t>(3-3)</w:t>
+            </w:r>
+          </w:p>
+        </w:tc>
+        <w:tc>
+          <w:tcPr>
+            <w:tcW w:w="6372" w:type="dxa"/>
+          </w:tcPr>
+          <w:p>
+            <w:pPr>
+              <w:bidi w:val="0"/>
+              <w:jc w:val="both"/>
+              <w:rPr>
+                <w:rFonts w:cs="B Lotus" w:hint="cs"/>
+                <w:sz w:val="28"/>
+                <w:szCs w:val="28"/>
+                <w:rtl/>
+              </w:rPr>
+            </w:pPr>
+            <m:oMathPara>
+              <m:oMath>
+                <m:r>
+                  <w:rPr>
+                    <w:rFonts w:ascii="Cambria Math" w:eastAsia="DengXian" w:hAnsi="Cambria Math" w:cstheme="majorBidi"/>
+                    <w:sz w:val="24"/>
+                    <w:szCs w:val="24"/>
+                  </w:rPr>
+                  <m:t>Outpu</m:t>
+                </m:r>
+                <m:sSub>
+                  <m:sSubPr>
+                    <m:ctrlPr>
+                      <w:rPr>
+                        <w:rFonts w:ascii="Cambria Math" w:eastAsia="DengXian" w:hAnsi="Cambria Math" w:cstheme="majorBidi"/>
+                        <w:i/>
+                        <w:sz w:val="24"/>
+                        <w:szCs w:val="24"/>
+                      </w:rPr>
+                    </m:ctrlPr>
+                  </m:sSubPr>
+                  <m:e>
+                    <m:r>
+                      <w:rPr>
+                        <w:rFonts w:ascii="Cambria Math" w:eastAsia="DengXian" w:hAnsi="Cambria Math" w:cstheme="majorBidi"/>
+                        <w:sz w:val="24"/>
+                        <w:szCs w:val="24"/>
+                      </w:rPr>
+                      <m:t>t</m:t>
+                    </m:r>
+                  </m:e>
+                  <m:sub>
+                    <m:r>
+                      <w:rPr>
+                        <w:rFonts w:ascii="Cambria Math" w:eastAsia="DengXian" w:hAnsi="Cambria Math" w:cstheme="majorBidi"/>
+                        <w:sz w:val="24"/>
+                        <w:szCs w:val="24"/>
+                      </w:rPr>
+                      <m:t>Size</m:t>
+                    </m:r>
+                  </m:sub>
+                </m:sSub>
+                <m:r>
+                  <w:rPr>
+                    <w:rFonts w:ascii="Cambria Math" w:eastAsia="DengXian" w:hAnsi="Cambria Math" w:cstheme="majorBidi"/>
+                    <w:sz w:val="24"/>
+                    <w:szCs w:val="24"/>
+                  </w:rPr>
+                  <m:t>=</m:t>
+                </m:r>
+                <m:f>
+                  <m:fPr>
+                    <m:ctrlPr>
+                      <w:rPr>
+                        <w:rFonts w:ascii="Cambria Math" w:eastAsia="DengXian" w:hAnsi="Cambria Math" w:cstheme="majorBidi"/>
+                        <w:i/>
+                        <w:sz w:val="24"/>
+                        <w:szCs w:val="24"/>
+                      </w:rPr>
+                    </m:ctrlPr>
+                  </m:fPr>
+                  <m:num>
+                    <m:sSub>
+                      <m:sSubPr>
+                        <m:ctrlPr>
+                          <w:rPr>
+                            <w:rFonts w:ascii="Cambria Math" w:eastAsia="DengXian" w:hAnsi="Cambria Math" w:cstheme="majorBidi"/>
+                            <w:i/>
+                            <w:sz w:val="24"/>
+                            <w:szCs w:val="24"/>
+                          </w:rPr>
+                        </m:ctrlPr>
+                      </m:sSubPr>
+                      <m:e>
+                        <m:r>
+                          <w:rPr>
+                            <w:rFonts w:ascii="Cambria Math" w:eastAsia="DengXian" w:hAnsi="Cambria Math" w:cstheme="majorBidi"/>
+                            <w:sz w:val="24"/>
+                            <w:szCs w:val="24"/>
+                          </w:rPr>
+                          <m:t>n</m:t>
+                        </m:r>
+                      </m:e>
+                      <m:sub>
+                        <m:r>
+                          <w:rPr>
+                            <w:rFonts w:ascii="Cambria Math" w:eastAsia="DengXian" w:hAnsi="Cambria Math" w:cstheme="majorBidi"/>
+                            <w:sz w:val="24"/>
+                            <w:szCs w:val="24"/>
+                          </w:rPr>
+                          <m:t>x</m:t>
+                        </m:r>
+                      </m:sub>
+                    </m:sSub>
+                    <m:r>
+                      <w:rPr>
+                        <w:rFonts w:ascii="Cambria Math" w:eastAsia="DengXian" w:hAnsi="Cambria Math" w:cstheme="majorBidi"/>
+                        <w:sz w:val="24"/>
+                        <w:szCs w:val="24"/>
+                      </w:rPr>
+                      <m:t xml:space="preserve">+2P- </m:t>
+                    </m:r>
+                    <m:sSub>
+                      <m:sSubPr>
+                        <m:ctrlPr>
+                          <w:rPr>
+                            <w:rFonts w:ascii="Cambria Math" w:eastAsia="DengXian" w:hAnsi="Cambria Math" w:cstheme="majorBidi"/>
+                            <w:i/>
+                            <w:sz w:val="24"/>
+                            <w:szCs w:val="24"/>
+                          </w:rPr>
+                        </m:ctrlPr>
+                      </m:sSubPr>
+                      <m:e>
+                        <m:r>
+                          <w:rPr>
+                            <w:rFonts w:ascii="Cambria Math" w:eastAsia="DengXian" w:hAnsi="Cambria Math" w:cstheme="majorBidi"/>
+                            <w:sz w:val="24"/>
+                            <w:szCs w:val="24"/>
+                          </w:rPr>
+                          <m:t>n</m:t>
+                        </m:r>
+                      </m:e>
+                      <m:sub>
+                        <m:r>
+                          <w:rPr>
+                            <w:rFonts w:ascii="Cambria Math" w:eastAsia="DengXian" w:hAnsi="Cambria Math" w:cstheme="majorBidi"/>
+                            <w:sz w:val="24"/>
+                            <w:szCs w:val="24"/>
+                          </w:rPr>
+                          <m:t>h</m:t>
+                        </m:r>
+                      </m:sub>
+                    </m:sSub>
+                  </m:num>
+                  <m:den>
+                    <m:r>
+                      <w:rPr>
+                        <w:rFonts w:ascii="Cambria Math" w:eastAsia="DengXian" w:hAnsi="Cambria Math" w:cstheme="majorBidi"/>
+                        <w:sz w:val="24"/>
+                        <w:szCs w:val="24"/>
+                      </w:rPr>
+                      <m:t>S</m:t>
+                    </m:r>
+                  </m:den>
+                </m:f>
+                <m:r>
+                  <w:rPr>
+                    <w:rFonts w:ascii="Cambria Math" w:eastAsia="DengXian" w:hAnsi="Cambria Math" w:cstheme="majorBidi"/>
+                    <w:sz w:val="24"/>
+                    <w:szCs w:val="24"/>
+                  </w:rPr>
+                  <m:t>+1</m:t>
+                </m:r>
+              </m:oMath>
+            </m:oMathPara>
+          </w:p>
+        </w:tc>
+      </w:tr>
+    </w:tbl>
+    <w:p>
+      <w:pPr>
+        <w:spacing w:before="240" w:after="0"/>
+        <w:jc w:val="both"/>
+        <w:rPr>
+          <w:rFonts w:cs="B Lotus" w:hint="cs"/>
+          <w:sz w:val="28"/>
+          <w:szCs w:val="28"/>
+          <w:rtl/>
+        </w:rPr>
+      </w:pPr>
+      <w:r>
+        <w:rPr>
+          <w:rFonts w:cs="B Lotus" w:hint="cs"/>
+          <w:sz w:val="28"/>
+          <w:szCs w:val="28"/>
+          <w:rtl/>
+        </w:rPr>
+        <w:t xml:space="preserve">که </w:t>
+      </w:r>
+      <w:r>
+        <w:rPr>
+          <w:rFonts w:cs="B Lotus" w:hint="cs"/>
+          <w:sz w:val="28"/>
+          <w:szCs w:val="28"/>
+          <w:rtl/>
+        </w:rPr>
+        <w:t xml:space="preserve">شرح </w:t>
+      </w:r>
+      <w:r>
+        <w:rPr>
+          <w:rFonts w:cs="B Lotus" w:hint="cs"/>
+          <w:sz w:val="28"/>
+          <w:szCs w:val="28"/>
+          <w:rtl/>
+        </w:rPr>
+        <w:t xml:space="preserve">پارامترهای موجود در این </w:t>
+      </w:r>
+      <w:proofErr w:type="spellStart"/>
+      <w:r>
+        <w:rPr>
+          <w:rFonts w:cs="B Lotus" w:hint="cs"/>
+          <w:sz w:val="28"/>
+          <w:szCs w:val="28"/>
+          <w:rtl/>
+        </w:rPr>
+        <w:t>فرمول‌ها</w:t>
+      </w:r>
+      <w:proofErr w:type="spellEnd"/>
+      <w:r>
+        <w:rPr>
+          <w:rFonts w:cs="B Lotus" w:hint="cs"/>
+          <w:sz w:val="28"/>
+          <w:szCs w:val="28"/>
+          <w:rtl/>
+        </w:rPr>
+        <w:t xml:space="preserve"> </w:t>
+      </w:r>
+      <w:r>
+        <w:rPr>
+          <w:rFonts w:cs="B Lotus" w:hint="cs"/>
+          <w:sz w:val="28"/>
+          <w:szCs w:val="28"/>
+          <w:rtl/>
+        </w:rPr>
+        <w:t>زیر آمده است.</w:t>
+      </w:r>
+    </w:p>
+    <w:tbl>
+      <w:tblPr>
+        <w:tblStyle w:val="TableGrid"/>
+        <w:bidiVisual/>
+        <w:tblW w:w="0" w:type="auto"/>
+        <w:tblBorders>
+          <w:top w:val="none" w:sz="0" w:space="0" w:color="auto"/>
+          <w:left w:val="none" w:sz="0" w:space="0" w:color="auto"/>
+          <w:bottom w:val="none" w:sz="0" w:space="0" w:color="auto"/>
+          <w:right w:val="none" w:sz="0" w:space="0" w:color="auto"/>
+          <w:insideH w:val="none" w:sz="0" w:space="0" w:color="auto"/>
+          <w:insideV w:val="none" w:sz="0" w:space="0" w:color="auto"/>
+        </w:tblBorders>
+        <w:tblLook w:val="04A0" w:firstRow="1" w:lastRow="0" w:firstColumn="1" w:lastColumn="0" w:noHBand="0" w:noVBand="1"/>
+      </w:tblPr>
+      <w:tblGrid>
+        <w:gridCol w:w="1554"/>
+        <w:gridCol w:w="7223"/>
+      </w:tblGrid>
+      <w:tr>
+        <w:tc>
+          <w:tcPr>
+            <w:tcW w:w="1554" w:type="dxa"/>
+            <w:vAlign w:val="center"/>
+          </w:tcPr>
+          <w:p>
+            <w:pPr>
+              <w:bidi w:val="0"/>
+              <w:rPr>
+                <w:rFonts w:cs="B Lotus" w:hint="cs"/>
+                <w:sz w:val="28"/>
+                <w:szCs w:val="28"/>
+              </w:rPr>
+            </w:pPr>
+            <w:r>
+              <w:rPr>
+                <w:rFonts w:cs="B Lotus" w:hint="cs"/>
+                <w:sz w:val="28"/>
+                <w:szCs w:val="28"/>
+                <w:rtl/>
+              </w:rPr>
+              <w:t>:</w:t>
+            </w:r>
+            <m:oMath>
+              <m:sSubSup>
+                <m:sSubSupPr>
+                  <m:ctrlPr>
+                    <w:rPr>
+                      <w:rFonts w:ascii="Cambria Math" w:hAnsi="Cambria Math" w:cs="B Lotus"/>
+                      <w:i/>
+                      <w:sz w:val="28"/>
+                      <w:szCs w:val="28"/>
+                    </w:rPr>
+                  </m:ctrlPr>
+                </m:sSubSupPr>
+                <m:e>
+                  <m:r>
+                    <w:rPr>
+                      <w:rFonts w:ascii="Cambria Math" w:hAnsi="Cambria Math" w:cs="B Lotus"/>
+                      <w:sz w:val="28"/>
+                      <w:szCs w:val="28"/>
+                    </w:rPr>
+                    <m:t>y</m:t>
+                  </m:r>
+                </m:e>
+                <m:sub>
+                  <m:r>
+                    <w:rPr>
+                      <w:rFonts w:ascii="Cambria Math" w:hAnsi="Cambria Math" w:cs="B Lotus"/>
+                      <w:sz w:val="28"/>
+                      <w:szCs w:val="28"/>
+                    </w:rPr>
+                    <m:t>ij</m:t>
+                  </m:r>
+                </m:sub>
+                <m:sup>
+                  <m:r>
+                    <w:rPr>
+                      <w:rFonts w:ascii="Cambria Math" w:hAnsi="Cambria Math" w:cs="B Lotus"/>
+                      <w:sz w:val="28"/>
+                      <w:szCs w:val="28"/>
+                    </w:rPr>
+                    <m:t>l</m:t>
+                  </m:r>
+                </m:sup>
+              </m:sSubSup>
+            </m:oMath>
+          </w:p>
+        </w:tc>
+        <w:tc>
+          <w:tcPr>
+            <w:tcW w:w="7223" w:type="dxa"/>
+            <w:vAlign w:val="center"/>
+          </w:tcPr>
+          <w:p>
+            <w:pPr>
+              <w:rPr>
+                <w:rFonts w:cs="B Lotus" w:hint="cs"/>
+                <w:sz w:val="28"/>
+                <w:szCs w:val="28"/>
+                <w:rtl/>
+              </w:rPr>
+            </w:pPr>
+            <w:r>
+              <w:rPr>
+                <w:rFonts w:cs="B Lotus" w:hint="cs"/>
+                <w:sz w:val="28"/>
+                <w:szCs w:val="28"/>
+                <w:rtl/>
+              </w:rPr>
+              <w:t xml:space="preserve">خروجی </w:t>
+            </w:r>
+            <w:proofErr w:type="spellStart"/>
+            <w:r>
+              <w:rPr>
+                <w:rFonts w:cs="B Lotus" w:hint="cs"/>
+                <w:sz w:val="28"/>
+                <w:szCs w:val="28"/>
+                <w:rtl/>
+              </w:rPr>
+              <w:t>کانولوشن</w:t>
+            </w:r>
+            <w:proofErr w:type="spellEnd"/>
+            <w:r>
+              <w:rPr>
+                <w:rFonts w:cs="B Lotus" w:hint="cs"/>
+                <w:sz w:val="28"/>
+                <w:szCs w:val="28"/>
+                <w:rtl/>
+              </w:rPr>
+              <w:t xml:space="preserve"> در لایه </w:t>
+            </w:r>
+            <w:r>
+              <w:rPr>
+                <w:rFonts w:ascii="Cambria Math" w:hAnsi="Cambria Math" w:cs="B Lotus"/>
+                <w:sz w:val="28"/>
+                <w:szCs w:val="28"/>
+              </w:rPr>
+              <w:t>L</w:t>
+            </w:r>
+          </w:p>
+        </w:tc>
+      </w:tr>
+      <w:tr>
+        <w:tc>
+          <w:tcPr>
+            <w:tcW w:w="1554" w:type="dxa"/>
+            <w:vAlign w:val="center"/>
+          </w:tcPr>
+          <w:p>
+            <w:pPr>
+              <w:bidi w:val="0"/>
+              <w:rPr>
+                <w:rFonts w:cs="B Lotus"/>
+                <w:sz w:val="28"/>
+                <w:szCs w:val="28"/>
+                <w:rtl/>
+              </w:rPr>
+            </w:pPr>
+            <w:r>
+              <w:rPr>
+                <w:rFonts w:cs="B Lotus" w:hint="cs"/>
+                <w:sz w:val="28"/>
+                <w:szCs w:val="28"/>
+                <w:rtl/>
+              </w:rPr>
+              <w:t>:</w:t>
+            </w:r>
+            <m:oMath>
+              <m:sSub>
+                <m:sSubPr>
+                  <m:ctrlPr>
+                    <w:rPr>
+                      <w:rFonts w:ascii="Cambria Math" w:hAnsi="Cambria Math" w:cs="B Lotus"/>
+                      <w:i/>
+                      <w:sz w:val="28"/>
+                      <w:szCs w:val="28"/>
+                    </w:rPr>
+                  </m:ctrlPr>
+                </m:sSubPr>
+                <m:e>
+                  <m:r>
+                    <w:rPr>
+                      <w:rFonts w:ascii="Cambria Math" w:hAnsi="Cambria Math" w:cs="B Lotus"/>
+                      <w:sz w:val="28"/>
+                      <w:szCs w:val="28"/>
+                    </w:rPr>
+                    <m:t>w</m:t>
+                  </m:r>
+                </m:e>
+                <m:sub>
+                  <m:r>
+                    <w:rPr>
+                      <w:rFonts w:ascii="Cambria Math" w:hAnsi="Cambria Math" w:cs="B Lotus"/>
+                      <w:sz w:val="28"/>
+                      <w:szCs w:val="28"/>
+                    </w:rPr>
+                    <m:t>ab</m:t>
+                  </m:r>
+                </m:sub>
+              </m:sSub>
+            </m:oMath>
+          </w:p>
+        </w:tc>
+        <w:tc>
+          <w:tcPr>
+            <w:tcW w:w="7223" w:type="dxa"/>
+            <w:vAlign w:val="center"/>
+          </w:tcPr>
+          <w:p>
+            <w:pPr>
+              <w:rPr>
+                <w:rFonts w:cs="B Lotus" w:hint="cs"/>
+                <w:sz w:val="28"/>
+                <w:szCs w:val="28"/>
+                <w:rtl/>
+              </w:rPr>
+            </w:pPr>
+            <w:proofErr w:type="spellStart"/>
+            <w:r>
+              <w:rPr>
+                <w:rFonts w:cs="B Lotus" w:hint="cs"/>
+                <w:sz w:val="28"/>
+                <w:szCs w:val="28"/>
+                <w:rtl/>
+              </w:rPr>
+              <w:t>وزن‌های</w:t>
+            </w:r>
+            <w:proofErr w:type="spellEnd"/>
+            <w:r>
+              <w:rPr>
+                <w:rFonts w:cs="B Lotus" w:hint="cs"/>
+                <w:sz w:val="28"/>
+                <w:szCs w:val="28"/>
+                <w:rtl/>
+              </w:rPr>
+              <w:t xml:space="preserve"> فیلتر کانولوشن</w:t>
+            </w:r>
+          </w:p>
+        </w:tc>
+      </w:tr>
+      <w:tr>
+        <w:tc>
+          <w:tcPr>
+            <w:tcW w:w="1554" w:type="dxa"/>
+            <w:vAlign w:val="center"/>
+          </w:tcPr>
+          <w:p>
+            <w:pPr>
+              <w:bidi w:val="0"/>
+              <w:rPr>
+                <w:rFonts w:cs="B Lotus"/>
+                <w:sz w:val="28"/>
+                <w:szCs w:val="28"/>
+                <w:rtl/>
+              </w:rPr>
+            </w:pPr>
+            <w:r>
+              <w:rPr>
+                <w:rFonts w:cs="B Lotus" w:hint="cs"/>
+                <w:sz w:val="28"/>
+                <w:szCs w:val="28"/>
+                <w:rtl/>
+              </w:rPr>
+              <w:t>:</w:t>
+            </w:r>
+            <m:oMath>
+              <m:sSubSup>
+                <m:sSubSupPr>
+                  <m:ctrlPr>
+                    <w:rPr>
+                      <w:rFonts w:ascii="Cambria Math" w:hAnsi="Cambria Math" w:cs="B Lotus"/>
+                      <w:i/>
+                      <w:sz w:val="28"/>
+                      <w:szCs w:val="28"/>
+                    </w:rPr>
+                  </m:ctrlPr>
+                </m:sSubSupPr>
+                <m:e>
+                  <m:r>
+                    <w:rPr>
+                      <w:rFonts w:ascii="Cambria Math" w:hAnsi="Cambria Math" w:cs="B Lotus"/>
+                      <w:sz w:val="28"/>
+                      <w:szCs w:val="28"/>
+                    </w:rPr>
+                    <m:t>x</m:t>
+                  </m:r>
+                </m:e>
+                <m:sub>
+                  <m:r>
+                    <w:rPr>
+                      <w:rFonts w:ascii="Cambria Math" w:hAnsi="Cambria Math" w:cs="B Lotus"/>
+                      <w:sz w:val="28"/>
+                      <w:szCs w:val="28"/>
+                    </w:rPr>
+                    <m:t>(i+a)(j+b)</m:t>
+                  </m:r>
+                </m:sub>
+                <m:sup>
+                  <m:r>
+                    <w:rPr>
+                      <w:rFonts w:ascii="Cambria Math" w:hAnsi="Cambria Math" w:cs="B Lotus"/>
+                      <w:sz w:val="28"/>
+                      <w:szCs w:val="28"/>
+                    </w:rPr>
+                    <m:t>l-1</m:t>
+                  </m:r>
+                </m:sup>
+              </m:sSubSup>
+            </m:oMath>
+          </w:p>
+        </w:tc>
+        <w:tc>
+          <w:tcPr>
+            <w:tcW w:w="7223" w:type="dxa"/>
+            <w:vAlign w:val="center"/>
+          </w:tcPr>
+          <w:p>
+            <w:pPr>
+              <w:rPr>
+                <w:rFonts w:cs="B Lotus" w:hint="cs"/>
+                <w:sz w:val="28"/>
+                <w:szCs w:val="28"/>
+                <w:rtl/>
+              </w:rPr>
+            </w:pPr>
+            <w:proofErr w:type="spellStart"/>
+            <w:r>
+              <w:rPr>
+                <w:rFonts w:cs="B Lotus" w:hint="cs"/>
+                <w:sz w:val="28"/>
+                <w:szCs w:val="28"/>
+                <w:rtl/>
+              </w:rPr>
+              <w:t>ورودی‌های</w:t>
+            </w:r>
+            <w:proofErr w:type="spellEnd"/>
+            <w:r>
+              <w:rPr>
+                <w:rFonts w:cs="B Lotus" w:hint="cs"/>
+                <w:sz w:val="28"/>
+                <w:szCs w:val="28"/>
+                <w:rtl/>
+              </w:rPr>
+              <w:t xml:space="preserve"> </w:t>
+            </w:r>
+            <w:proofErr w:type="spellStart"/>
+            <w:r>
+              <w:rPr>
+                <w:rFonts w:cs="B Lotus" w:hint="cs"/>
+                <w:sz w:val="28"/>
+                <w:szCs w:val="28"/>
+                <w:rtl/>
+              </w:rPr>
+              <w:t>کانولوشن</w:t>
+            </w:r>
+            <w:proofErr w:type="spellEnd"/>
+          </w:p>
+        </w:tc>
+      </w:tr>
+      <w:tr>
+        <w:tc>
+          <w:tcPr>
+            <w:tcW w:w="1554" w:type="dxa"/>
+            <w:vAlign w:val="center"/>
+          </w:tcPr>
+          <w:p>
+            <w:pPr>
+              <w:bidi w:val="0"/>
+              <w:rPr>
+                <w:rFonts w:cs="B Lotus"/>
+                <w:sz w:val="28"/>
+                <w:szCs w:val="28"/>
+                <w:rtl/>
+              </w:rPr>
+            </w:pPr>
+            <w:r>
+              <w:rPr>
+                <w:rFonts w:cs="B Lotus" w:hint="cs"/>
+                <w:sz w:val="28"/>
+                <w:szCs w:val="28"/>
+                <w:rtl/>
+              </w:rPr>
+              <w:t>:</w:t>
+            </w:r>
+            <m:oMath>
+              <m:r>
+                <w:rPr>
+                  <w:rFonts w:ascii="Cambria Math" w:hAnsi="Cambria Math" w:cs="B Lotus"/>
+                  <w:sz w:val="28"/>
+                  <w:szCs w:val="28"/>
+                </w:rPr>
+                <m:t>b</m:t>
+              </m:r>
+            </m:oMath>
+          </w:p>
+        </w:tc>
+        <w:tc>
+          <w:tcPr>
+            <w:tcW w:w="7223" w:type="dxa"/>
+            <w:vAlign w:val="center"/>
+          </w:tcPr>
+          <w:p>
+            <w:pPr>
+              <w:rPr>
+                <w:rFonts w:cs="B Lotus" w:hint="cs"/>
+                <w:sz w:val="28"/>
+                <w:szCs w:val="28"/>
+                <w:rtl/>
+              </w:rPr>
+            </w:pPr>
+            <w:r>
+              <w:rPr>
+                <w:rFonts w:cs="B Lotus" w:hint="cs"/>
+                <w:sz w:val="28"/>
+                <w:szCs w:val="28"/>
+                <w:rtl/>
+              </w:rPr>
+              <w:t xml:space="preserve">پارامتر </w:t>
+            </w:r>
+            <w:proofErr w:type="spellStart"/>
+            <w:r>
+              <w:rPr>
+                <w:rFonts w:cs="B Lotus" w:hint="cs"/>
+                <w:sz w:val="28"/>
+                <w:szCs w:val="28"/>
+                <w:rtl/>
+              </w:rPr>
+              <w:t>بایاس</w:t>
+            </w:r>
+            <w:proofErr w:type="spellEnd"/>
+          </w:p>
+        </w:tc>
+      </w:tr>
+      <w:tr>
+        <w:tc>
+          <w:tcPr>
+            <w:tcW w:w="1554" w:type="dxa"/>
+            <w:vAlign w:val="center"/>
+          </w:tcPr>
+          <w:p>
+            <w:pPr>
+              <w:bidi w:val="0"/>
+              <w:rPr>
+                <w:rFonts w:cs="B Lotus"/>
+                <w:sz w:val="28"/>
+                <w:szCs w:val="28"/>
+                <w:rtl/>
+              </w:rPr>
+            </w:pPr>
+            <w:r>
+              <w:rPr>
+                <w:rFonts w:cs="B Lotus" w:hint="cs"/>
+                <w:sz w:val="28"/>
+                <w:szCs w:val="28"/>
+                <w:rtl/>
+              </w:rPr>
+              <w:t>:</w:t>
+            </w:r>
+            <m:oMath>
+              <m:r>
+                <w:rPr>
+                  <w:rFonts w:ascii="Cambria Math" w:hAnsi="Cambria Math" w:cs="B Lotus"/>
+                  <w:sz w:val="28"/>
+                  <w:szCs w:val="28"/>
+                </w:rPr>
+                <m:t>m</m:t>
+              </m:r>
+            </m:oMath>
+          </w:p>
+        </w:tc>
+        <w:tc>
+          <w:tcPr>
+            <w:tcW w:w="7223" w:type="dxa"/>
+            <w:vAlign w:val="center"/>
+          </w:tcPr>
+          <w:p>
+            <w:pPr>
+              <w:rPr>
+                <w:rFonts w:cs="B Lotus" w:hint="cs"/>
+                <w:sz w:val="28"/>
+                <w:szCs w:val="28"/>
+                <w:rtl/>
+              </w:rPr>
+            </w:pPr>
+            <w:r>
+              <w:rPr>
+                <w:rFonts w:cs="B Lotus" w:hint="cs"/>
+                <w:sz w:val="28"/>
+                <w:szCs w:val="28"/>
+                <w:rtl/>
+              </w:rPr>
+              <w:t xml:space="preserve">سایز فیلتر </w:t>
+            </w:r>
+            <w:proofErr w:type="spellStart"/>
+            <w:r>
+              <w:rPr>
+                <w:rFonts w:cs="B Lotus" w:hint="cs"/>
+                <w:sz w:val="28"/>
+                <w:szCs w:val="28"/>
+                <w:rtl/>
+              </w:rPr>
+              <w:t>کانولوشن</w:t>
+            </w:r>
+            <w:proofErr w:type="spellEnd"/>
+          </w:p>
+        </w:tc>
+      </w:tr>
+    </w:tbl>
+    <w:p>
+      <w:pPr>
+        <w:spacing w:before="240" w:after="0"/>
+        <w:jc w:val="both"/>
+        <w:rPr>
+          <w:rFonts w:cs="B Lotus"/>
+          <w:sz w:val="28"/>
+          <w:szCs w:val="28"/>
+          <w:rtl/>
+        </w:rPr>
+      </w:pPr>
+      <w:r>
+        <w:rPr>
+          <w:rFonts w:cs="B Lotus"/>
+          <w:sz w:val="28"/>
+          <w:szCs w:val="28"/>
+          <w:rtl/>
+        </w:rPr>
+        <w:t>در</w:t>
+      </w:r>
+      <w:r>
+        <w:rPr>
+          <w:rFonts w:cs="B Lotus" w:hint="cs"/>
+          <w:sz w:val="28"/>
+          <w:szCs w:val="28"/>
+          <w:rtl/>
+        </w:rPr>
+        <w:t xml:space="preserve"> </w:t>
+      </w:r>
+      <w:r>
+        <w:rPr>
+          <w:rFonts w:cs="B Lotus"/>
+          <w:sz w:val="28"/>
+          <w:szCs w:val="28"/>
+          <w:rtl/>
+        </w:rPr>
+        <w:t xml:space="preserve">نتیجه </w:t>
+      </w:r>
+      <w:proofErr w:type="spellStart"/>
+      <w:r>
+        <w:rPr>
+          <w:rFonts w:cs="B Lotus"/>
+          <w:sz w:val="28"/>
+          <w:szCs w:val="28"/>
+          <w:rtl/>
+        </w:rPr>
+        <w:t>می</w:t>
       </w:r>
       <w:r>
         <w:rPr>
@@ -48966,6 +51118,62 @@
           <w:szCs w:val="28"/>
           <w:rtl/>
         </w:rPr>
+        <w:t>توان</w:t>
+      </w:r>
+      <w:proofErr w:type="spellEnd"/>
+      <w:r>
+        <w:rPr>
+          <w:rFonts w:cs="B Lotus"/>
+          <w:sz w:val="28"/>
+          <w:szCs w:val="28"/>
+          <w:rtl/>
+        </w:rPr>
+        <w:t xml:space="preserve"> از </w:t>
+      </w:r>
+      <w:r>
+        <w:rPr>
+          <w:rFonts w:cs="B Lotus" w:hint="cs"/>
+          <w:sz w:val="28"/>
+          <w:szCs w:val="28"/>
+          <w:rtl/>
+        </w:rPr>
+        <w:t>این روابط</w:t>
+      </w:r>
+      <w:r>
+        <w:rPr>
+          <w:rFonts w:cs="B Lotus"/>
+          <w:sz w:val="28"/>
+          <w:szCs w:val="28"/>
+          <w:rtl/>
+        </w:rPr>
+        <w:t xml:space="preserve"> در </w:t>
+      </w:r>
+      <w:proofErr w:type="spellStart"/>
+      <w:r>
+        <w:rPr>
+          <w:rFonts w:cs="B Lotus"/>
+          <w:sz w:val="28"/>
+          <w:szCs w:val="28"/>
+          <w:rtl/>
+        </w:rPr>
+        <w:t>الگوریتم</w:t>
+      </w:r>
+      <w:r>
+        <w:rPr>
+          <w:rFonts w:cs="B Lotus" w:hint="cs"/>
+          <w:sz w:val="28"/>
+          <w:szCs w:val="28"/>
+          <w:rtl/>
+        </w:rPr>
+        <w:t>‌</w:t>
+      </w:r>
+      <w:r>
+        <w:rPr>
+          <w:rFonts w:cs="B Lotus"/>
+          <w:sz w:val="28"/>
+          <w:szCs w:val="28"/>
+          <w:rtl/>
+        </w:rPr>
         <w:t>های</w:t>
       </w:r>
       <w:proofErr w:type="spellEnd"/>
@@ -48976,576 +51184,25 @@
           <w:szCs w:val="28"/>
           <w:rtl/>
         </w:rPr>
-        <w:t xml:space="preserve"> ک</w:t>
-      </w:r>
-      <w:proofErr w:type="spellStart"/>
-      <w:r>
-        <w:rPr>
-          <w:rFonts w:cs="B Lotus"/>
-          <w:sz w:val="28"/>
-          <w:szCs w:val="28"/>
-          <w:rtl/>
-        </w:rPr>
-        <w:t>انولوشنی</w:t>
-      </w:r>
-      <w:proofErr w:type="spellEnd"/>
-      <w:r>
-        <w:rPr>
-          <w:rFonts w:cs="B Lotus"/>
-          <w:sz w:val="28"/>
-          <w:szCs w:val="28"/>
-          <w:rtl/>
-        </w:rPr>
-        <w:t xml:space="preserve"> و </w:t>
-      </w:r>
-      <w:proofErr w:type="spellStart"/>
-      <w:r>
-        <w:rPr>
-          <w:rFonts w:cs="B Lotus"/>
-          <w:sz w:val="28"/>
-          <w:szCs w:val="28"/>
-          <w:rtl/>
-        </w:rPr>
-        <w:t>پولینگ</w:t>
-      </w:r>
-      <w:proofErr w:type="spellEnd"/>
-      <w:r>
-        <w:rPr>
-          <w:rFonts w:cs="B Lotus"/>
-          <w:sz w:val="28"/>
-          <w:szCs w:val="28"/>
-          <w:rtl/>
-        </w:rPr>
-        <w:t xml:space="preserve"> به ترتیب عمل </w:t>
-      </w:r>
-      <w:proofErr w:type="spellStart"/>
-      <w:r>
-        <w:rPr>
-          <w:rFonts w:cs="B Lotus"/>
-          <w:sz w:val="28"/>
-          <w:szCs w:val="28"/>
-          <w:rtl/>
-        </w:rPr>
-        <w:t>می</w:t>
-      </w:r>
-      <w:r>
-        <w:rPr>
-          <w:rFonts w:cs="B Lotus" w:hint="cs"/>
-          <w:sz w:val="28"/>
-          <w:szCs w:val="28"/>
-          <w:rtl/>
-        </w:rPr>
-        <w:t>‌</w:t>
-      </w:r>
-      <w:r>
-        <w:rPr>
-          <w:rFonts w:cs="B Lotus"/>
-          <w:sz w:val="28"/>
-          <w:szCs w:val="28"/>
-          <w:rtl/>
-        </w:rPr>
-        <w:t>کنند</w:t>
-      </w:r>
-      <w:proofErr w:type="spellEnd"/>
-      <w:r>
-        <w:rPr>
-          <w:rFonts w:cs="B Lotus"/>
-          <w:sz w:val="28"/>
-          <w:szCs w:val="28"/>
-          <w:rtl/>
-        </w:rPr>
-        <w:t xml:space="preserve"> تا </w:t>
-      </w:r>
-      <w:proofErr w:type="spellStart"/>
-      <w:r>
-        <w:rPr>
-          <w:rFonts w:cs="B Lotus"/>
-          <w:sz w:val="28"/>
-          <w:szCs w:val="28"/>
-          <w:rtl/>
-        </w:rPr>
-        <w:t>ویژگی</w:t>
-      </w:r>
-      <w:r>
-        <w:rPr>
-          <w:rFonts w:cs="B Lotus" w:hint="cs"/>
-          <w:sz w:val="28"/>
-          <w:szCs w:val="28"/>
-          <w:rtl/>
-        </w:rPr>
-        <w:t>‌</w:t>
-      </w:r>
-      <w:r>
-        <w:rPr>
-          <w:rFonts w:cs="B Lotus"/>
-          <w:sz w:val="28"/>
-          <w:szCs w:val="28"/>
-          <w:rtl/>
-        </w:rPr>
-        <w:t>های</w:t>
-      </w:r>
-      <w:proofErr w:type="spellEnd"/>
-      <w:r>
-        <w:rPr>
-          <w:rFonts w:cs="B Lotus"/>
-          <w:sz w:val="28"/>
-          <w:szCs w:val="28"/>
-          <w:rtl/>
-        </w:rPr>
-        <w:t xml:space="preserve"> مهم استخراج شوند. سپس </w:t>
-      </w:r>
-      <w:proofErr w:type="spellStart"/>
-      <w:r>
-        <w:rPr>
-          <w:rFonts w:cs="B Lotus" w:hint="cs"/>
-          <w:sz w:val="28"/>
-          <w:szCs w:val="28"/>
-          <w:rtl/>
-        </w:rPr>
-        <w:t>لایه</w:t>
-      </w:r>
-      <w:r>
-        <w:rPr>
-          <w:rFonts w:cs="B Lotus" w:hint="cs"/>
-          <w:sz w:val="28"/>
-          <w:szCs w:val="28"/>
-          <w:rtl/>
-        </w:rPr>
-        <w:t>‌</w:t>
-      </w:r>
-      <w:r>
-        <w:rPr>
-          <w:rFonts w:cs="B Lotus"/>
-          <w:sz w:val="28"/>
-          <w:szCs w:val="28"/>
-          <w:rtl/>
-        </w:rPr>
-        <w:t>های</w:t>
-      </w:r>
-      <w:proofErr w:type="spellEnd"/>
-      <w:r>
-        <w:rPr>
-          <w:rFonts w:cs="B Lotus"/>
-          <w:sz w:val="28"/>
-          <w:szCs w:val="28"/>
-          <w:rtl/>
-        </w:rPr>
-        <w:t xml:space="preserve"> </w:t>
-      </w:r>
-      <w:r>
-        <w:rPr>
-          <w:rFonts w:cs="B Lotus" w:hint="cs"/>
-          <w:sz w:val="28"/>
-          <w:szCs w:val="28"/>
-          <w:rtl/>
-        </w:rPr>
-        <w:t xml:space="preserve">کاملا </w:t>
-      </w:r>
-      <w:r>
-        <w:rPr>
-          <w:rFonts w:cs="B Lotus"/>
-          <w:sz w:val="28"/>
-          <w:szCs w:val="28"/>
-          <w:rtl/>
-        </w:rPr>
-        <w:t>متص</w:t>
-      </w:r>
-      <w:r>
-        <w:rPr>
-          <w:rFonts w:cs="B Lotus" w:hint="cs"/>
-          <w:sz w:val="28"/>
-          <w:szCs w:val="28"/>
-          <w:rtl/>
-        </w:rPr>
-        <w:t>ل</w:t>
-      </w:r>
-      <w:r>
-        <w:rPr>
-          <w:rStyle w:val="FootnoteReference"/>
-          <w:rFonts w:cs="B Lotus"/>
-          <w:sz w:val="28"/>
-          <w:szCs w:val="28"/>
-          <w:rtl/>
-        </w:rPr>
-        <w:footnoteReference w:id="50"/>
-      </w:r>
-      <w:r>
-        <w:rPr>
-          <w:rFonts w:cs="B Lotus" w:hint="cs"/>
-          <w:sz w:val="28"/>
-          <w:szCs w:val="28"/>
-          <w:rtl/>
-        </w:rPr>
-        <w:t xml:space="preserve"> ک</w:t>
-      </w:r>
-      <w:r>
-        <w:rPr>
-          <w:rFonts w:cs="B Lotus"/>
-          <w:sz w:val="28"/>
-          <w:szCs w:val="28"/>
-          <w:rtl/>
-        </w:rPr>
-        <w:t xml:space="preserve">ه شامل </w:t>
-      </w:r>
-      <w:proofErr w:type="spellStart"/>
-      <w:r>
-        <w:rPr>
-          <w:rFonts w:cs="B Lotus"/>
-          <w:sz w:val="28"/>
-          <w:szCs w:val="28"/>
-          <w:rtl/>
-        </w:rPr>
-        <w:t>نورون</w:t>
-      </w:r>
-      <w:r>
-        <w:rPr>
-          <w:rFonts w:cs="B Lotus" w:hint="cs"/>
-          <w:sz w:val="28"/>
-          <w:szCs w:val="28"/>
-          <w:rtl/>
-        </w:rPr>
-        <w:t>‌</w:t>
-      </w:r>
-      <w:r>
-        <w:rPr>
-          <w:rFonts w:cs="B Lotus"/>
-          <w:sz w:val="28"/>
-          <w:szCs w:val="28"/>
-          <w:rtl/>
-        </w:rPr>
-        <w:t>هایی</w:t>
-      </w:r>
-      <w:proofErr w:type="spellEnd"/>
-      <w:r>
-        <w:rPr>
-          <w:rFonts w:cs="B Lotus"/>
-          <w:sz w:val="28"/>
-          <w:szCs w:val="28"/>
-          <w:rtl/>
-        </w:rPr>
-        <w:t xml:space="preserve"> است که با تمام </w:t>
-      </w:r>
-      <w:proofErr w:type="spellStart"/>
-      <w:r>
-        <w:rPr>
-          <w:rFonts w:cs="B Lotus"/>
-          <w:sz w:val="28"/>
-          <w:szCs w:val="28"/>
-          <w:rtl/>
-        </w:rPr>
-        <w:t>ویژگی</w:t>
-      </w:r>
-      <w:r>
-        <w:rPr>
-          <w:rFonts w:cs="B Lotus" w:hint="cs"/>
-          <w:sz w:val="28"/>
-          <w:szCs w:val="28"/>
-          <w:rtl/>
-        </w:rPr>
-        <w:t>‌</w:t>
-      </w:r>
-      <w:r>
-        <w:rPr>
-          <w:rFonts w:cs="B Lotus"/>
-          <w:sz w:val="28"/>
-          <w:szCs w:val="28"/>
-          <w:rtl/>
-        </w:rPr>
-        <w:t>ها</w:t>
-      </w:r>
-      <w:proofErr w:type="spellEnd"/>
-      <w:r>
-        <w:rPr>
-          <w:rFonts w:cs="B Lotus"/>
-          <w:sz w:val="28"/>
-          <w:szCs w:val="28"/>
-          <w:rtl/>
-        </w:rPr>
-        <w:t xml:space="preserve"> ارتباط برقرار </w:t>
-      </w:r>
-      <w:proofErr w:type="spellStart"/>
-      <w:r>
-        <w:rPr>
-          <w:rFonts w:cs="B Lotus"/>
-          <w:sz w:val="28"/>
-          <w:szCs w:val="28"/>
-          <w:rtl/>
-        </w:rPr>
-        <w:t>می</w:t>
-      </w:r>
-      <w:r>
-        <w:rPr>
-          <w:rFonts w:cs="B Lotus" w:hint="cs"/>
-          <w:sz w:val="28"/>
-          <w:szCs w:val="28"/>
-          <w:rtl/>
-        </w:rPr>
-        <w:t>‌</w:t>
-      </w:r>
-      <w:r>
-        <w:rPr>
-          <w:rFonts w:cs="B Lotus"/>
-          <w:sz w:val="28"/>
-          <w:szCs w:val="28"/>
-          <w:rtl/>
-        </w:rPr>
-        <w:t>کنند</w:t>
-      </w:r>
-      <w:proofErr w:type="spellEnd"/>
-      <w:r>
-        <w:rPr>
-          <w:rFonts w:cs="B Lotus"/>
-          <w:sz w:val="28"/>
-          <w:szCs w:val="28"/>
-          <w:rtl/>
-        </w:rPr>
-        <w:t xml:space="preserve">، برای </w:t>
-      </w:r>
-      <w:proofErr w:type="spellStart"/>
-      <w:r>
-        <w:rPr>
-          <w:rFonts w:cs="B Lotus"/>
-          <w:sz w:val="28"/>
-          <w:szCs w:val="28"/>
-          <w:rtl/>
-        </w:rPr>
-        <w:t>تصمیم</w:t>
-      </w:r>
-      <w:r>
-        <w:rPr>
-          <w:rFonts w:cs="B Lotus" w:hint="cs"/>
-          <w:sz w:val="28"/>
-          <w:szCs w:val="28"/>
-          <w:rtl/>
-        </w:rPr>
-        <w:t>‌</w:t>
-      </w:r>
-      <w:r>
-        <w:rPr>
-          <w:rFonts w:cs="B Lotus"/>
-          <w:sz w:val="28"/>
-          <w:szCs w:val="28"/>
-          <w:rtl/>
-        </w:rPr>
-        <w:t>گیری</w:t>
-      </w:r>
-      <w:proofErr w:type="spellEnd"/>
-      <w:r>
-        <w:rPr>
-          <w:rFonts w:cs="B Lotus"/>
-          <w:sz w:val="28"/>
-          <w:szCs w:val="28"/>
-          <w:rtl/>
-        </w:rPr>
-        <w:t xml:space="preserve"> و </w:t>
-      </w:r>
-      <w:proofErr w:type="spellStart"/>
-      <w:r>
-        <w:rPr>
-          <w:rFonts w:cs="B Lotus"/>
-          <w:sz w:val="28"/>
-          <w:szCs w:val="28"/>
-          <w:rtl/>
-        </w:rPr>
-        <w:t>طبقه</w:t>
-      </w:r>
-      <w:r>
-        <w:rPr>
-          <w:rFonts w:cs="B Lotus" w:hint="cs"/>
-          <w:sz w:val="28"/>
-          <w:szCs w:val="28"/>
-          <w:rtl/>
-        </w:rPr>
-        <w:t>‌</w:t>
-      </w:r>
-      <w:r>
-        <w:rPr>
-          <w:rFonts w:cs="B Lotus"/>
-          <w:sz w:val="28"/>
-          <w:szCs w:val="28"/>
-          <w:rtl/>
-        </w:rPr>
-        <w:t>بندی</w:t>
-      </w:r>
-      <w:proofErr w:type="spellEnd"/>
-      <w:r>
-        <w:rPr>
-          <w:rFonts w:cs="B Lotus"/>
-          <w:sz w:val="28"/>
-          <w:szCs w:val="28"/>
-          <w:rtl/>
-        </w:rPr>
-        <w:t xml:space="preserve"> استفاده </w:t>
-      </w:r>
-      <w:proofErr w:type="spellStart"/>
-      <w:r>
-        <w:rPr>
-          <w:rFonts w:cs="B Lotus"/>
-          <w:sz w:val="28"/>
-          <w:szCs w:val="28"/>
-          <w:rtl/>
-        </w:rPr>
-        <w:t>می</w:t>
-      </w:r>
-      <w:r>
-        <w:rPr>
-          <w:rFonts w:cs="B Lotus" w:hint="cs"/>
-          <w:sz w:val="28"/>
-          <w:szCs w:val="28"/>
-          <w:rtl/>
-        </w:rPr>
-        <w:t>‌</w:t>
-      </w:r>
-      <w:r>
-        <w:rPr>
-          <w:rFonts w:cs="B Lotus"/>
-          <w:sz w:val="28"/>
-          <w:szCs w:val="28"/>
-          <w:rtl/>
-        </w:rPr>
-        <w:t>شوند</w:t>
-      </w:r>
-      <w:proofErr w:type="spellEnd"/>
-      <w:r>
-        <w:rPr>
-          <w:rFonts w:cs="B Lotus"/>
-          <w:sz w:val="28"/>
-          <w:szCs w:val="28"/>
-          <w:rtl/>
-        </w:rPr>
-        <w:t>. در</w:t>
-      </w:r>
-      <w:r>
-        <w:rPr>
-          <w:rFonts w:cs="B Lotus" w:hint="cs"/>
-          <w:sz w:val="28"/>
-          <w:szCs w:val="28"/>
-          <w:rtl/>
-        </w:rPr>
-        <w:t xml:space="preserve"> </w:t>
-      </w:r>
-      <w:r>
-        <w:rPr>
-          <w:rFonts w:cs="B Lotus"/>
-          <w:sz w:val="28"/>
-          <w:szCs w:val="28"/>
-          <w:rtl/>
-        </w:rPr>
-        <w:t xml:space="preserve">نتیجه </w:t>
-      </w:r>
-      <w:proofErr w:type="spellStart"/>
-      <w:r>
-        <w:rPr>
-          <w:rFonts w:cs="B Lotus"/>
-          <w:sz w:val="28"/>
-          <w:szCs w:val="28"/>
-          <w:rtl/>
-        </w:rPr>
-        <w:t>می</w:t>
-      </w:r>
-      <w:r>
-        <w:rPr>
-          <w:rFonts w:cs="B Lotus" w:hint="cs"/>
-          <w:sz w:val="28"/>
-          <w:szCs w:val="28"/>
-          <w:rtl/>
-        </w:rPr>
-        <w:t>‌</w:t>
-      </w:r>
-      <w:r>
-        <w:rPr>
-          <w:rFonts w:cs="B Lotus"/>
-          <w:sz w:val="28"/>
-          <w:szCs w:val="28"/>
-          <w:rtl/>
-        </w:rPr>
-        <w:t>توان</w:t>
-      </w:r>
-      <w:proofErr w:type="spellEnd"/>
-      <w:r>
-        <w:rPr>
-          <w:rFonts w:cs="B Lotus"/>
-          <w:sz w:val="28"/>
-          <w:szCs w:val="28"/>
-          <w:rtl/>
-        </w:rPr>
-        <w:t xml:space="preserve"> از </w:t>
-      </w:r>
-      <w:proofErr w:type="spellStart"/>
-      <w:r>
-        <w:rPr>
-          <w:rFonts w:cs="B Lotus"/>
-          <w:sz w:val="28"/>
-          <w:szCs w:val="28"/>
-          <w:rtl/>
-        </w:rPr>
-        <w:t>آن</w:t>
-      </w:r>
-      <w:r>
-        <w:rPr>
-          <w:rFonts w:cs="B Lotus" w:hint="cs"/>
-          <w:sz w:val="28"/>
-          <w:szCs w:val="28"/>
-          <w:rtl/>
-        </w:rPr>
-        <w:t>‌</w:t>
-      </w:r>
-      <w:r>
-        <w:rPr>
-          <w:rFonts w:cs="B Lotus"/>
-          <w:sz w:val="28"/>
-          <w:szCs w:val="28"/>
-          <w:rtl/>
-        </w:rPr>
-        <w:t>ها</w:t>
-      </w:r>
-      <w:proofErr w:type="spellEnd"/>
-      <w:r>
-        <w:rPr>
-          <w:rFonts w:cs="B Lotus"/>
-          <w:sz w:val="28"/>
-          <w:szCs w:val="28"/>
-          <w:rtl/>
-        </w:rPr>
-        <w:t xml:space="preserve"> در </w:t>
-      </w:r>
-      <w:proofErr w:type="spellStart"/>
-      <w:r>
-        <w:rPr>
-          <w:rFonts w:cs="B Lotus"/>
-          <w:sz w:val="28"/>
-          <w:szCs w:val="28"/>
-          <w:rtl/>
-        </w:rPr>
-        <w:t>الگوریتم</w:t>
-      </w:r>
-      <w:r>
-        <w:rPr>
-          <w:rFonts w:cs="B Lotus" w:hint="cs"/>
-          <w:sz w:val="28"/>
-          <w:szCs w:val="28"/>
-          <w:rtl/>
-        </w:rPr>
-        <w:t>‌</w:t>
-      </w:r>
-      <w:r>
-        <w:rPr>
-          <w:rFonts w:cs="B Lotus"/>
-          <w:sz w:val="28"/>
-          <w:szCs w:val="28"/>
-          <w:rtl/>
-        </w:rPr>
-        <w:t>های</w:t>
-      </w:r>
-      <w:proofErr w:type="spellEnd"/>
-      <w:r>
-        <w:rPr>
-          <w:rFonts w:cs="B Lotus"/>
-          <w:sz w:val="28"/>
-          <w:szCs w:val="28"/>
-          <w:rtl/>
-        </w:rPr>
-        <w:t xml:space="preserve"> مختلف استفاده کرد که یکی از </w:t>
+        <w:t xml:space="preserve"> مختلف</w:t>
+      </w:r>
+      <w:r>
+        <w:rPr>
+          <w:rFonts w:cs="B Lotus" w:hint="cs"/>
+          <w:sz w:val="28"/>
+          <w:szCs w:val="28"/>
+          <w:rtl/>
+        </w:rPr>
+        <w:t>ی</w:t>
+      </w:r>
+      <w:r>
+        <w:rPr>
+          <w:rFonts w:cs="B Lotus"/>
+          <w:sz w:val="28"/>
+          <w:szCs w:val="28"/>
+          <w:rtl/>
+        </w:rPr>
+        <w:t xml:space="preserve"> استفاده کرد که یکی از </w:t>
       </w:r>
       <w:proofErr w:type="spellStart"/>
       <w:r>
@@ -50597,17 +52254,7 @@
           <w:szCs w:val="28"/>
           <w:rtl/>
         </w:rPr>
-        <w:t xml:space="preserve"> نیز در بهبود </w:t>
-      </w:r>
-      <w:r>
-        <w:rPr>
-          <w:rFonts w:cs="B Lotus"/>
-          <w:sz w:val="28"/>
-          <w:szCs w:val="28"/>
-          <w:rtl/>
-        </w:rPr>
-        <w:lastRenderedPageBreak/>
-        <w:t xml:space="preserve">عملکرد </w:t>
+        <w:t xml:space="preserve"> نیز در بهبود عملکرد </w:t>
       </w:r>
       <w:proofErr w:type="spellStart"/>
       <w:r>
@@ -50701,7 +52348,25 @@
           <w:szCs w:val="28"/>
           <w:rtl/>
         </w:rPr>
-        <w:t>. البته، انتخاب نوع شبکه عصبی مناسب، بستگی به وظایف و نیازهای خاص ربات دارد</w:t>
+        <w:t>. البته،</w:t>
+      </w:r>
+      <w:r>
+        <w:rPr>
+          <w:rFonts w:cs="B Lotus" w:hint="cs"/>
+          <w:sz w:val="28"/>
+          <w:szCs w:val="28"/>
+          <w:rtl/>
+        </w:rPr>
+        <w:t xml:space="preserve"> لازم به ذکر است که</w:t>
+      </w:r>
+      <w:r>
+        <w:rPr>
+          <w:rFonts w:cs="B Lotus"/>
+          <w:sz w:val="28"/>
+          <w:szCs w:val="28"/>
+          <w:rtl/>
+        </w:rPr>
+        <w:t xml:space="preserve"> انتخاب نوع شبکه عصبی مناسب، بستگی به وظایف و نیازهای خاص ربات دارد</w:t>
       </w:r>
       <w:r>
         <w:rPr>
@@ -50761,7 +52426,7 @@
       <w:pPr>
         <w:jc w:val="both"/>
         <w:rPr>
-          <w:rFonts w:cs="B Lotus" w:hint="cs"/>
+          <w:rFonts w:cs="B Lotus"/>
           <w:sz w:val="28"/>
           <w:szCs w:val="28"/>
           <w:rtl/>
@@ -51183,7 +52848,17 @@
           <w:szCs w:val="28"/>
           <w:rtl/>
         </w:rPr>
-        <w:t xml:space="preserve"> مختلف ربات استفاده </w:t>
+        <w:t xml:space="preserve"> </w:t>
+      </w:r>
+      <w:r>
+        <w:rPr>
+          <w:rFonts w:cs="B Lotus"/>
+          <w:sz w:val="28"/>
+          <w:szCs w:val="28"/>
+          <w:rtl/>
+        </w:rPr>
+        <w:lastRenderedPageBreak/>
+        <w:t xml:space="preserve">مختلف ربات استفاده </w:t>
       </w:r>
       <w:proofErr w:type="spellStart"/>
       <w:r>
@@ -51268,17 +52943,17 @@
           <w:szCs w:val="28"/>
           <w:rtl/>
         </w:rPr>
-        <w:t xml:space="preserve"> م</w:t>
-      </w:r>
-      <w:proofErr w:type="spellStart"/>
-      <w:r>
-        <w:rPr>
-          <w:rFonts w:cs="B Lotus"/>
-          <w:sz w:val="28"/>
-          <w:szCs w:val="28"/>
-          <w:rtl/>
-        </w:rPr>
-        <w:t>حاسباتی</w:t>
+        <w:t xml:space="preserve"> </w:t>
+      </w:r>
+      <w:proofErr w:type="spellStart"/>
+      <w:r>
+        <w:rPr>
+          <w:rFonts w:cs="B Lotus"/>
+          <w:sz w:val="28"/>
+          <w:szCs w:val="28"/>
+          <w:rtl/>
+        </w:rPr>
+        <w:t>محاسباتی</w:t>
       </w:r>
       <w:proofErr w:type="spellEnd"/>
       <w:r>
@@ -52763,7 +54438,7 @@
     <w:p>
       <w:pPr>
         <w:rPr>
-          <w:rFonts w:cs="B Lotus" w:hint="cs"/>
+          <w:rFonts w:cs="B Lotus"/>
           <w:sz w:val="28"/>
           <w:szCs w:val="28"/>
           <w:rtl/>
@@ -53449,25 +55124,7 @@
               <w:i/>
               <w:iCs/>
             </w:rPr>
-            <w:t xml:space="preserve">Mobile </w:t>
-          </w:r>
-          <w:proofErr w:type="gramStart"/>
-          <w:r>
-            <w:rPr>
-              <w:rFonts w:eastAsia="Times New Roman"/>
-              <w:i/>
-              <w:iCs/>
-            </w:rPr>
-            <w:t>robots</w:t>
-          </w:r>
-          <w:proofErr w:type="gramEnd"/>
-          <w:r>
-            <w:rPr>
-              <w:rFonts w:eastAsia="Times New Roman"/>
-              <w:i/>
-              <w:iCs/>
-            </w:rPr>
-            <w:t xml:space="preserve"> history</w:t>
+            <w:t>Mobile robots history</w:t>
           </w:r>
           <w:r>
             <w:rPr>
@@ -53541,14 +55198,7 @@
             <w:rPr>
               <w:rFonts w:eastAsia="Times New Roman"/>
             </w:rPr>
-            <w:t>, 6. https://www.researchgate.net/profile/Tracy-</w:t>
-          </w:r>
-          <w:r>
-            <w:rPr>
-              <w:rFonts w:eastAsia="Times New Roman"/>
-            </w:rPr>
-            <w:lastRenderedPageBreak/>
-            <w:t>Booysen/publication/270507252_The_Design_of_a_Rugged_Low-Cost_Man-Packable_Urban_Search_and_Rescue_Robotic_System/links/54abe8940cf25c4c472fb97b/The-Design-of-a-Rugged-Low-Cost-Man-Packable-Urban-Search-and-Rescu</w:t>
+            <w:t>, 6. https://www.researchgate.net/profile/Tracy-Booysen/publication/270507252_The_Design_of_a_Rugged_Low-Cost_Man-Packable_Urban_Search_and_Rescue_Robotic_System/links/54abe8940cf25c4c472fb97b/The-Design-of-a-Rugged-Low-Cost-Man-Packable-Urban-Search-and-Rescu</w:t>
           </w:r>
         </w:p>
         <w:p>
@@ -53704,6 +55354,7 @@
             <w:rPr>
               <w:rFonts w:eastAsia="Times New Roman"/>
             </w:rPr>
+            <w:lastRenderedPageBreak/>
             <w:t xml:space="preserve">Reiner, B., &amp; Svensson, M. (2016). </w:t>
           </w:r>
           <w:r>
@@ -55969,9 +57620,6 @@
     <w:p>
       <w:pPr>
         <w:pStyle w:val="FootnoteText"/>
-        <w:rPr>
-          <w:rFonts w:hint="cs"/>
-        </w:rPr>
       </w:pPr>
       <w:r>
         <w:rPr>
@@ -56194,7 +57842,6 @@
       <w:pPr>
         <w:pStyle w:val="FootnoteText"/>
         <w:rPr>
-          <w:rFonts w:hint="cs"/>
           <w:rtl/>
         </w:rPr>
       </w:pPr>
@@ -56252,7 +57899,6 @@
       <w:pPr>
         <w:pStyle w:val="FootnoteText"/>
         <w:rPr>
-          <w:rFonts w:hint="cs"/>
           <w:rtl/>
         </w:rPr>
       </w:pPr>
@@ -59910,6 +61556,7 @@
   <w:style w:type="character" w:default="1" w:styleId="DefaultParagraphFont">
     <w:name w:val="Default Paragraph Font"/>
     <w:uiPriority w:val="1"/>
+    <w:semiHidden/>
     <w:unhideWhenUsed/>
   </w:style>
   <w:style w:type="table" w:default="1" w:styleId="TableNormal">
@@ -60691,6 +62338,13 @@
     <w:pitch w:val="variable"/>
     <w:sig w:usb0="00002001" w:usb1="80000000" w:usb2="00000008" w:usb3="00000000" w:csb0="00000040" w:csb1="00000000"/>
   </w:font>
+  <w:font w:name="Cambria Math">
+    <w:panose1 w:val="02040503050406030204"/>
+    <w:charset w:val="00"/>
+    <w:family w:val="roman"/>
+    <w:pitch w:val="variable"/>
+    <w:sig w:usb0="E00006FF" w:usb1="420024FF" w:usb2="02000000" w:usb3="00000000" w:csb0="0000019F" w:csb1="00000000"/>
+  </w:font>
 </w:fonts>
 </file>
 
@@ -60711,12 +62365,15 @@
   <w:rsids>
     <w:rsidRoot w:val="00237412"/>
     <w:rsid w:val="00177CB8"/>
+    <w:rsid w:val="00210224"/>
     <w:rsid w:val="00237412"/>
     <w:rsid w:val="00477D38"/>
     <w:rsid w:val="00516171"/>
+    <w:rsid w:val="005614FC"/>
     <w:rsid w:val="009200EB"/>
     <w:rsid w:val="009201A5"/>
     <w:rsid w:val="00B46751"/>
+    <w:rsid w:val="00BB435B"/>
     <w:rsid w:val="00C1143D"/>
     <w:rsid w:val="00CE7CDD"/>
     <w:rsid w:val="00D50145"/>
@@ -61180,7 +62837,7 @@
     <w:basedOn w:val="DefaultParagraphFont"/>
     <w:uiPriority w:val="99"/>
     <w:semiHidden/>
-    <w:rsid w:val="00C1143D"/>
+    <w:rsid w:val="00210224"/>
     <w:rPr>
       <w:color w:val="666666"/>
     </w:rPr>

</xml_diff>